<commit_message>
start of a document compiling the results
</commit_message>
<xml_diff>
--- a/NSAS/benchmark/report herring benchmark preparation WMR.docx
+++ b/NSAS/benchmark/report herring benchmark preparation WMR.docx
@@ -193,7 +193,23 @@
           <w:sz w:val="20"/>
           <w:szCs w:val="20"/>
         </w:rPr>
-        <w:t>In preparation of the benchmark assessment for the North Sea Autumn Spawning herring, WMR investigated the effect of a number of changes in the input data on the assessment :</w:t>
+        <w:t xml:space="preserve">In preparation of the benchmark assessment for the North Sea Autumn Spawning herring, WMR investigated the effect of a number of changes in the input data </w:t>
+      </w:r>
+      <w:r>
+        <w:rPr>
+          <w:rFonts w:ascii="Verdana" w:hAnsi="Verdana"/>
+          <w:sz w:val="20"/>
+          <w:szCs w:val="20"/>
+        </w:rPr>
+        <w:t xml:space="preserve">and model configuration </w:t>
+      </w:r>
+      <w:r>
+        <w:rPr>
+          <w:rFonts w:ascii="Verdana" w:hAnsi="Verdana"/>
+          <w:sz w:val="20"/>
+          <w:szCs w:val="20"/>
+        </w:rPr>
+        <w:t>on the assessment :</w:t>
       </w:r>
     </w:p>
     <w:p>
@@ -339,7 +355,6 @@
       <w:r>
         <w:rPr>
           <w:rFonts w:ascii="Verdana" w:hAnsi="Verdana"/>
-          <w:color w:val="1F497D"/>
           <w:sz w:val="20"/>
           <w:szCs w:val="20"/>
         </w:rPr>
@@ -348,7 +363,6 @@
       <w:r>
         <w:rPr>
           <w:rFonts w:ascii="Verdana" w:hAnsi="Verdana"/>
-          <w:color w:val="1F497D"/>
           <w:sz w:val="20"/>
           <w:szCs w:val="20"/>
         </w:rPr>
@@ -373,15 +387,13 @@
         <w:contextualSpacing w:val="0"/>
         <w:rPr>
           <w:rFonts w:ascii="Verdana" w:hAnsi="Verdana"/>
-          <w:color w:val="1F497D"/>
-          <w:sz w:val="20"/>
-          <w:szCs w:val="20"/>
-        </w:rPr>
-      </w:pPr>
-      <w:r>
-        <w:rPr>
-          <w:rFonts w:ascii="Verdana" w:hAnsi="Verdana"/>
-          <w:color w:val="1F497D"/>
+          <w:sz w:val="20"/>
+          <w:szCs w:val="20"/>
+        </w:rPr>
+      </w:pPr>
+      <w:r>
+        <w:rPr>
+          <w:rFonts w:ascii="Verdana" w:hAnsi="Verdana"/>
           <w:sz w:val="20"/>
           <w:szCs w:val="20"/>
         </w:rPr>
@@ -390,7 +402,6 @@
       <w:r>
         <w:rPr>
           <w:rFonts w:ascii="Verdana" w:hAnsi="Verdana"/>
-          <w:color w:val="1F497D"/>
           <w:sz w:val="20"/>
           <w:szCs w:val="20"/>
         </w:rPr>
@@ -407,15 +418,13 @@
         <w:contextualSpacing w:val="0"/>
         <w:rPr>
           <w:rFonts w:ascii="Verdana" w:hAnsi="Verdana"/>
-          <w:color w:val="1F497D"/>
-          <w:sz w:val="20"/>
-          <w:szCs w:val="20"/>
-        </w:rPr>
-      </w:pPr>
-      <w:r>
-        <w:rPr>
-          <w:rFonts w:ascii="Verdana" w:hAnsi="Verdana"/>
-          <w:color w:val="1F497D"/>
+          <w:sz w:val="20"/>
+          <w:szCs w:val="20"/>
+        </w:rPr>
+      </w:pPr>
+      <w:r>
+        <w:rPr>
+          <w:rFonts w:ascii="Verdana" w:hAnsi="Verdana"/>
           <w:sz w:val="20"/>
           <w:szCs w:val="20"/>
         </w:rPr>
@@ -424,7 +433,6 @@
       <w:r>
         <w:rPr>
           <w:rFonts w:ascii="Verdana" w:hAnsi="Verdana"/>
-          <w:color w:val="1F497D"/>
           <w:sz w:val="20"/>
           <w:szCs w:val="20"/>
         </w:rPr>
@@ -433,7 +441,6 @@
       <w:r>
         <w:rPr>
           <w:rFonts w:ascii="Verdana" w:hAnsi="Verdana"/>
-          <w:color w:val="1F497D"/>
           <w:sz w:val="20"/>
           <w:szCs w:val="20"/>
         </w:rPr>
@@ -442,7 +449,6 @@
       <w:r>
         <w:rPr>
           <w:rFonts w:ascii="Verdana" w:hAnsi="Verdana"/>
-          <w:color w:val="1F497D"/>
           <w:sz w:val="20"/>
           <w:szCs w:val="20"/>
         </w:rPr>
@@ -451,7 +457,6 @@
       <w:r>
         <w:rPr>
           <w:rFonts w:ascii="Verdana" w:hAnsi="Verdana"/>
-          <w:color w:val="1F497D"/>
           <w:sz w:val="20"/>
           <w:szCs w:val="20"/>
         </w:rPr>
@@ -468,15 +473,13 @@
         <w:contextualSpacing w:val="0"/>
         <w:rPr>
           <w:rFonts w:ascii="Verdana" w:hAnsi="Verdana"/>
-          <w:color w:val="1F497D"/>
-          <w:sz w:val="20"/>
-          <w:szCs w:val="20"/>
-        </w:rPr>
-      </w:pPr>
-      <w:r>
-        <w:rPr>
-          <w:rFonts w:ascii="Verdana" w:hAnsi="Verdana"/>
-          <w:color w:val="1F497D"/>
+          <w:sz w:val="20"/>
+          <w:szCs w:val="20"/>
+        </w:rPr>
+      </w:pPr>
+      <w:r>
+        <w:rPr>
+          <w:rFonts w:ascii="Verdana" w:hAnsi="Verdana"/>
           <w:sz w:val="20"/>
           <w:szCs w:val="20"/>
         </w:rPr>
@@ -485,7 +488,6 @@
       <w:r>
         <w:rPr>
           <w:rFonts w:ascii="Verdana" w:hAnsi="Verdana"/>
-          <w:color w:val="1F497D"/>
           <w:sz w:val="20"/>
           <w:szCs w:val="20"/>
         </w:rPr>
@@ -494,7 +496,6 @@
       <w:r>
         <w:rPr>
           <w:rFonts w:ascii="Verdana" w:hAnsi="Verdana"/>
-          <w:color w:val="1F497D"/>
           <w:sz w:val="20"/>
           <w:szCs w:val="20"/>
         </w:rPr>
@@ -503,7 +504,6 @@
       <w:r>
         <w:rPr>
           <w:rFonts w:ascii="Verdana" w:hAnsi="Verdana"/>
-          <w:color w:val="1F497D"/>
           <w:sz w:val="20"/>
           <w:szCs w:val="20"/>
         </w:rPr>
@@ -603,58 +603,113 @@
           <w:szCs w:val="20"/>
         </w:rPr>
       </w:pPr>
-      <w:bookmarkStart w:id="0" w:name="_GoBack"/>
-      <w:bookmarkEnd w:id="0"/>
-    </w:p>
-    <w:p>
-      <w:pPr>
-        <w:rPr>
-          <w:rFonts w:ascii="Verdana" w:hAnsi="Verdana"/>
-          <w:sz w:val="20"/>
-          <w:szCs w:val="20"/>
-        </w:rPr>
-      </w:pPr>
-      <w:r>
-        <w:rPr>
-          <w:rFonts w:ascii="Verdana" w:hAnsi="Verdana"/>
-          <w:sz w:val="20"/>
-          <w:szCs w:val="20"/>
-        </w:rPr>
-        <w:t xml:space="preserve">In </w:t>
-      </w:r>
-      <w:r>
-        <w:rPr>
-          <w:rFonts w:ascii="Verdana" w:hAnsi="Verdana"/>
-          <w:sz w:val="20"/>
-          <w:szCs w:val="20"/>
-        </w:rPr>
-        <w:t>order to assess the impact of the changes made on the assessment (data used or model configuration),</w:t>
-      </w:r>
-      <w:r>
-        <w:rPr>
-          <w:rFonts w:ascii="Verdana" w:hAnsi="Verdana"/>
-          <w:sz w:val="20"/>
-          <w:szCs w:val="20"/>
-        </w:rPr>
-        <w:t xml:space="preserve"> </w:t>
-      </w:r>
-      <w:r>
-        <w:rPr>
-          <w:rFonts w:ascii="Verdana" w:hAnsi="Verdana"/>
-          <w:sz w:val="20"/>
-          <w:szCs w:val="20"/>
-        </w:rPr>
-        <w:t>a series of diagnostics can be inspected :</w:t>
-      </w:r>
-    </w:p>
-    <w:p>
-      <w:pPr>
-        <w:rPr>
-          <w:rFonts w:ascii="Verdana" w:hAnsi="Verdana"/>
-          <w:sz w:val="20"/>
-          <w:szCs w:val="20"/>
-        </w:rPr>
-      </w:pPr>
+      <w:r>
+        <w:rPr>
+          <w:rFonts w:ascii="Verdana" w:hAnsi="Verdana"/>
+          <w:sz w:val="20"/>
+          <w:szCs w:val="20"/>
+        </w:rPr>
+        <w:t xml:space="preserve">The </w:t>
+      </w:r>
+      <w:r>
+        <w:rPr>
+          <w:rFonts w:ascii="Verdana" w:hAnsi="Verdana"/>
+          <w:sz w:val="20"/>
+          <w:szCs w:val="20"/>
+        </w:rPr>
+        <w:t xml:space="preserve">impact of </w:t>
+      </w:r>
+      <w:r>
+        <w:rPr>
+          <w:rFonts w:ascii="Verdana" w:hAnsi="Verdana"/>
+          <w:sz w:val="20"/>
+          <w:szCs w:val="20"/>
+        </w:rPr>
+        <w:t>each change</w:t>
+      </w:r>
+      <w:r>
+        <w:rPr>
+          <w:rFonts w:ascii="Verdana" w:hAnsi="Verdana"/>
+          <w:sz w:val="20"/>
+          <w:szCs w:val="20"/>
+        </w:rPr>
+        <w:t xml:space="preserve"> made on the assessment (data used or model configuration)</w:t>
+      </w:r>
+      <w:r>
+        <w:rPr>
+          <w:rFonts w:ascii="Verdana" w:hAnsi="Verdana"/>
+          <w:sz w:val="20"/>
+          <w:szCs w:val="20"/>
+        </w:rPr>
+        <w:t xml:space="preserve"> was evaluated by a comparison of a series </w:t>
+      </w:r>
+      <w:r>
+        <w:rPr>
+          <w:rFonts w:ascii="Verdana" w:hAnsi="Verdana"/>
+          <w:sz w:val="20"/>
+          <w:szCs w:val="20"/>
+        </w:rPr>
+        <w:t xml:space="preserve">of diagnostics </w:t>
+      </w:r>
+      <w:r>
+        <w:rPr>
+          <w:rFonts w:ascii="Verdana" w:hAnsi="Verdana"/>
+          <w:sz w:val="20"/>
+          <w:szCs w:val="20"/>
+        </w:rPr>
+        <w:t>between the updated model and the base case. A sequential approach was adopted in which changes in the assessment are accepted (or rejected) successively, and once a change is accepted, it is used as the new base case for evaluation of further changes.</w:t>
+      </w:r>
+    </w:p>
+    <w:p>
+      <w:pPr>
+        <w:rPr>
+          <w:rFonts w:ascii="Verdana" w:hAnsi="Verdana"/>
+          <w:sz w:val="20"/>
+          <w:szCs w:val="20"/>
+        </w:rPr>
+      </w:pPr>
+      <w:r>
+        <w:rPr>
+          <w:rFonts w:ascii="Verdana" w:hAnsi="Verdana"/>
+          <w:sz w:val="20"/>
+          <w:szCs w:val="20"/>
+        </w:rPr>
+        <w:t>The initial base case used is the 2017 assessment</w:t>
+      </w:r>
+      <w:r>
+        <w:rPr>
+          <w:rFonts w:ascii="Verdana" w:hAnsi="Verdana"/>
+          <w:sz w:val="20"/>
+          <w:szCs w:val="20"/>
+        </w:rPr>
+        <w:t>.</w:t>
+      </w:r>
+    </w:p>
+    <w:p>
+      <w:pPr>
+        <w:rPr>
+          <w:rFonts w:ascii="Verdana" w:hAnsi="Verdana"/>
+          <w:sz w:val="20"/>
+          <w:szCs w:val="20"/>
+        </w:rPr>
+      </w:pPr>
+    </w:p>
+    <w:p>
+      <w:pPr>
+        <w:rPr>
+          <w:rFonts w:ascii="Verdana" w:hAnsi="Verdana"/>
+          <w:sz w:val="20"/>
+          <w:szCs w:val="20"/>
+        </w:rPr>
+      </w:pPr>
+      <w:r>
+        <w:rPr>
+          <w:rFonts w:ascii="Verdana" w:hAnsi="Verdana"/>
+          <w:sz w:val="20"/>
+          <w:szCs w:val="20"/>
+        </w:rPr>
+        <w:t>The diagnostics used to compare models were :</w:t>
+      </w:r>
     </w:p>
     <w:p>
       <w:pPr>
@@ -675,7 +730,23 @@
           <w:sz w:val="20"/>
           <w:szCs w:val="20"/>
         </w:rPr>
-        <w:t>model parameters :</w:t>
+        <w:t>model parameters</w:t>
+      </w:r>
+      <w:r>
+        <w:rPr>
+          <w:rFonts w:ascii="Verdana" w:hAnsi="Verdana"/>
+          <w:sz w:val="20"/>
+          <w:szCs w:val="20"/>
+        </w:rPr>
+        <w:t>:</w:t>
+      </w:r>
+      <w:r>
+        <w:rPr>
+          <w:rFonts w:ascii="Verdana" w:hAnsi="Verdana"/>
+          <w:sz w:val="20"/>
+          <w:szCs w:val="20"/>
+        </w:rPr>
+        <w:t xml:space="preserve"> they inform on how the model treats the observations (parameter observation variance), on the modelled processes (process error and random walks variances) and on the scaling between modelled abundances and survey indices (catchabilities)</w:t>
       </w:r>
     </w:p>
     <w:p>
@@ -697,7 +768,31 @@
           <w:sz w:val="20"/>
           <w:szCs w:val="20"/>
         </w:rPr>
-        <w:t>model likelihood :</w:t>
+        <w:t xml:space="preserve">model likelihood (goodness of fit), which was used to test the significance of </w:t>
+      </w:r>
+      <w:r>
+        <w:rPr>
+          <w:rFonts w:ascii="Verdana" w:hAnsi="Verdana"/>
+          <w:sz w:val="20"/>
+          <w:szCs w:val="20"/>
+        </w:rPr>
+        <w:t>additional</w:t>
+      </w:r>
+      <w:r>
+        <w:rPr>
+          <w:rFonts w:ascii="Verdana" w:hAnsi="Verdana"/>
+          <w:sz w:val="20"/>
+          <w:szCs w:val="20"/>
+        </w:rPr>
+        <w:t xml:space="preserve"> parameters in nested models (fitted on the same data)</w:t>
+      </w:r>
+      <w:r>
+        <w:rPr>
+          <w:rFonts w:ascii="Verdana" w:hAnsi="Verdana"/>
+          <w:sz w:val="20"/>
+          <w:szCs w:val="20"/>
+        </w:rPr>
+        <w:t xml:space="preserve"> when different model configurations are tested</w:t>
       </w:r>
     </w:p>
     <w:p>
@@ -719,7 +814,16 @@
           <w:sz w:val="20"/>
           <w:szCs w:val="20"/>
         </w:rPr>
-        <w:t>residuals for the observations :</w:t>
+        <w:lastRenderedPageBreak/>
+        <w:t xml:space="preserve">residuals for the observations </w:t>
+      </w:r>
+      <w:r>
+        <w:rPr>
+          <w:rFonts w:ascii="Verdana" w:hAnsi="Verdana"/>
+          <w:sz w:val="20"/>
+          <w:szCs w:val="20"/>
+        </w:rPr>
+        <w:t>: patterns (temporal or along ages) indicate departure from the assumption of an independent identical distribution. Any changes in the assessment that would impact the residuals should be scrutinised.</w:t>
       </w:r>
     </w:p>
     <w:p>
@@ -743,6 +847,48 @@
         </w:rPr>
         <w:t>model uncertainty</w:t>
       </w:r>
+      <w:r>
+        <w:rPr>
+          <w:rFonts w:ascii="Verdana" w:hAnsi="Verdana"/>
+          <w:sz w:val="20"/>
+          <w:szCs w:val="20"/>
+        </w:rPr>
+        <w:t xml:space="preserve"> </w:t>
+      </w:r>
+      <w:r>
+        <w:rPr>
+          <w:rFonts w:ascii="Verdana" w:hAnsi="Verdana"/>
+          <w:sz w:val="20"/>
+          <w:szCs w:val="20"/>
+        </w:rPr>
+        <w:t>: changes in the assessment can affect the quality of the fit, and therefore the precision with whi</w:t>
+      </w:r>
+      <w:r>
+        <w:rPr>
+          <w:rFonts w:ascii="Verdana" w:hAnsi="Verdana"/>
+          <w:sz w:val="20"/>
+          <w:szCs w:val="20"/>
+        </w:rPr>
+        <w:t xml:space="preserve">ch parameters are estimated. Standard deviation (or here confidence intervals) of the parameter estimates can be compared between 2 assessments. The strength of parameter correlations can also be compared between 2 models. uncertainty in parameters reflect in uncertainty in the states, we are investigated here using the CV of essential quantities defining stock status (SSB, </w:t>
+      </w:r>
+      <w:proofErr w:type="spellStart"/>
+      <w:r>
+        <w:rPr>
+          <w:rFonts w:ascii="Verdana" w:hAnsi="Verdana"/>
+          <w:sz w:val="20"/>
+          <w:szCs w:val="20"/>
+        </w:rPr>
+        <w:t>Fbar</w:t>
+      </w:r>
+      <w:proofErr w:type="spellEnd"/>
+      <w:r>
+        <w:rPr>
+          <w:rFonts w:ascii="Verdana" w:hAnsi="Verdana"/>
+          <w:sz w:val="20"/>
+          <w:szCs w:val="20"/>
+        </w:rPr>
+        <w:t xml:space="preserve"> and recruitment).</w:t>
+      </w:r>
     </w:p>
     <w:p>
       <w:pPr>
@@ -763,7 +909,102 @@
           <w:sz w:val="20"/>
           <w:szCs w:val="20"/>
         </w:rPr>
-        <w:t>model stability : retro</w:t>
+        <w:t xml:space="preserve">model stability : </w:t>
+      </w:r>
+      <w:r>
+        <w:rPr>
+          <w:rFonts w:ascii="Verdana" w:hAnsi="Verdana"/>
+          <w:sz w:val="20"/>
+          <w:szCs w:val="20"/>
+        </w:rPr>
+        <w:t xml:space="preserve">comparison of </w:t>
+      </w:r>
+      <w:r>
+        <w:rPr>
+          <w:rFonts w:ascii="Verdana" w:hAnsi="Verdana"/>
+          <w:sz w:val="20"/>
+          <w:szCs w:val="20"/>
+        </w:rPr>
+        <w:t>retro</w:t>
+      </w:r>
+      <w:r>
+        <w:rPr>
+          <w:rFonts w:ascii="Verdana" w:hAnsi="Verdana"/>
+          <w:sz w:val="20"/>
+          <w:szCs w:val="20"/>
+        </w:rPr>
+        <w:t xml:space="preserve">spective plot between two assessments will highlight any change in model stability </w:t>
+      </w:r>
+    </w:p>
+    <w:p>
+      <w:pPr>
+        <w:rPr>
+          <w:rFonts w:ascii="Verdana" w:hAnsi="Verdana"/>
+          <w:sz w:val="20"/>
+          <w:szCs w:val="20"/>
+        </w:rPr>
+      </w:pPr>
+    </w:p>
+    <w:p>
+      <w:pPr>
+        <w:rPr>
+          <w:rFonts w:ascii="Verdana" w:hAnsi="Verdana"/>
+          <w:sz w:val="20"/>
+          <w:szCs w:val="20"/>
+        </w:rPr>
+      </w:pPr>
+      <w:r>
+        <w:rPr>
+          <w:rFonts w:ascii="Verdana" w:hAnsi="Verdana"/>
+          <w:sz w:val="20"/>
+          <w:szCs w:val="20"/>
+        </w:rPr>
+        <w:t>A</w:t>
+      </w:r>
+      <w:r>
+        <w:rPr>
+          <w:rFonts w:ascii="Verdana" w:hAnsi="Verdana"/>
+          <w:sz w:val="20"/>
+          <w:szCs w:val="20"/>
+        </w:rPr>
+        <w:t xml:space="preserve">ll the R scripts, model output and figures are available on </w:t>
+      </w:r>
+      <w:proofErr w:type="spellStart"/>
+      <w:r>
+        <w:rPr>
+          <w:rFonts w:ascii="Verdana" w:hAnsi="Verdana"/>
+          <w:sz w:val="20"/>
+          <w:szCs w:val="20"/>
+        </w:rPr>
+        <w:t>Github</w:t>
+      </w:r>
+      <w:proofErr w:type="spellEnd"/>
+      <w:r>
+        <w:rPr>
+          <w:rFonts w:ascii="Verdana" w:hAnsi="Verdana"/>
+          <w:sz w:val="20"/>
+          <w:szCs w:val="20"/>
+        </w:rPr>
+        <w:t xml:space="preserve"> (</w:t>
+      </w:r>
+      <w:hyperlink r:id="rId5" w:history="1">
+        <w:r>
+          <w:rPr>
+            <w:rStyle w:val="Hyperlink"/>
+            <w:rFonts w:ascii="Verdana" w:hAnsi="Verdana"/>
+            <w:sz w:val="20"/>
+            <w:szCs w:val="20"/>
+          </w:rPr>
+          <w:t>https://github.com/ices-eg/wg_HAWG/tree/master/NSAS/benchmark</w:t>
+        </w:r>
+      </w:hyperlink>
+      <w:r>
+        <w:rPr>
+          <w:rFonts w:ascii="Verdana" w:hAnsi="Verdana"/>
+          <w:sz w:val="20"/>
+          <w:szCs w:val="20"/>
+        </w:rPr>
+        <w:t xml:space="preserve">). </w:t>
       </w:r>
     </w:p>
     <w:p>
@@ -838,7 +1079,7 @@
           <w:sz w:val="20"/>
           <w:szCs w:val="20"/>
         </w:rPr>
-        <w:t>Approaches</w:t>
+        <w:t>Update of the proportion of fishing mortality occurring before spawning</w:t>
       </w:r>
     </w:p>
     <w:p>
@@ -858,188 +1099,1394 @@
           <w:rFonts w:ascii="Verdana" w:hAnsi="Verdana"/>
           <w:sz w:val="20"/>
           <w:szCs w:val="20"/>
-        </w:rPr>
-      </w:pPr>
-      <w:r>
-        <w:rPr>
-          <w:rFonts w:ascii="Verdana" w:hAnsi="Verdana"/>
-          <w:sz w:val="20"/>
-          <w:szCs w:val="20"/>
-        </w:rPr>
-        <w:t>tasks 1) and 2) are simple, these new data have to be used and we just need to assess which difference they make on the assessment. The work just consists in running the model with updated data and describing the changes in model parameters and estimated quantities (model from HAWG2017 used as the base case).</w:t>
-      </w:r>
-    </w:p>
-    <w:p>
-      <w:pPr>
-        <w:rPr>
-          <w:rFonts w:ascii="Verdana" w:hAnsi="Verdana"/>
-          <w:sz w:val="20"/>
-          <w:szCs w:val="20"/>
-        </w:rPr>
-      </w:pPr>
-    </w:p>
-    <w:p>
-      <w:pPr>
-        <w:rPr>
-          <w:rFonts w:ascii="Verdana" w:hAnsi="Verdana"/>
-          <w:sz w:val="20"/>
-          <w:szCs w:val="20"/>
-        </w:rPr>
-      </w:pPr>
-      <w:r>
-        <w:rPr>
-          <w:rFonts w:ascii="Verdana" w:hAnsi="Verdana"/>
-          <w:sz w:val="20"/>
-          <w:szCs w:val="20"/>
-        </w:rPr>
-        <w:t xml:space="preserve">For task 3) we have to decide whether the </w:t>
-      </w:r>
-      <w:r>
-        <w:rPr>
-          <w:rFonts w:ascii="Verdana" w:hAnsi="Verdana"/>
-          <w:color w:val="1F497D"/>
-          <w:sz w:val="20"/>
-          <w:szCs w:val="20"/>
-        </w:rPr>
-        <w:t xml:space="preserve">additional age-classes can be used </w:t>
-      </w:r>
-      <w:r>
-        <w:rPr>
-          <w:rFonts w:ascii="Verdana" w:hAnsi="Verdana"/>
-          <w:sz w:val="20"/>
-          <w:szCs w:val="20"/>
-        </w:rPr>
-        <w:t xml:space="preserve">in the assessment. I propose that we do that in 2 steps : </w:t>
-      </w:r>
-    </w:p>
-    <w:p>
-      <w:pPr>
-        <w:pStyle w:val="ListParagraph"/>
-        <w:numPr>
-          <w:ilvl w:val="0"/>
-          <w:numId w:val="7"/>
-        </w:numPr>
-        <w:contextualSpacing w:val="0"/>
-        <w:rPr>
-          <w:rFonts w:ascii="Verdana" w:hAnsi="Verdana"/>
-          <w:sz w:val="20"/>
-          <w:szCs w:val="20"/>
-        </w:rPr>
-      </w:pPr>
-      <w:r>
-        <w:rPr>
-          <w:rFonts w:ascii="Verdana" w:hAnsi="Verdana"/>
-          <w:sz w:val="20"/>
-          <w:szCs w:val="20"/>
-        </w:rPr>
-        <w:t xml:space="preserve">first </w:t>
-      </w:r>
-      <w:r>
-        <w:rPr>
-          <w:rFonts w:ascii="Verdana" w:hAnsi="Verdana"/>
-          <w:color w:val="1F497D"/>
-          <w:sz w:val="20"/>
-          <w:szCs w:val="20"/>
-        </w:rPr>
-        <w:t>fit the model using the additional age-groups for the IBTS with the default</w:t>
-      </w:r>
-      <w:r>
-        <w:rPr>
-          <w:rFonts w:ascii="Verdana" w:hAnsi="Verdana"/>
-          <w:sz w:val="20"/>
-          <w:szCs w:val="20"/>
-        </w:rPr>
-        <w:t xml:space="preserve"> model parameters configuration (and compare with HAWG2017), </w:t>
-      </w:r>
-    </w:p>
-    <w:p>
-      <w:pPr>
-        <w:pStyle w:val="ListParagraph"/>
-        <w:numPr>
-          <w:ilvl w:val="0"/>
-          <w:numId w:val="7"/>
-        </w:numPr>
-        <w:contextualSpacing w:val="0"/>
-        <w:rPr>
-          <w:rFonts w:ascii="Verdana" w:hAnsi="Verdana"/>
-          <w:sz w:val="20"/>
-          <w:szCs w:val="20"/>
-        </w:rPr>
-      </w:pPr>
-      <w:r>
-        <w:rPr>
-          <w:rFonts w:ascii="Verdana" w:hAnsi="Verdana"/>
-          <w:sz w:val="20"/>
-          <w:szCs w:val="20"/>
+          <w:u w:val="single"/>
+        </w:rPr>
+      </w:pPr>
+      <w:r>
+        <w:rPr>
+          <w:rFonts w:ascii="Verdana" w:hAnsi="Verdana"/>
+          <w:sz w:val="20"/>
+          <w:szCs w:val="20"/>
+          <w:u w:val="single"/>
+        </w:rPr>
+        <w:t>differences</w:t>
+      </w:r>
+    </w:p>
+    <w:p>
+      <w:r>
+        <w:t>The proportion of fishing mortality occurring before spawning (</w:t>
+      </w:r>
+      <w:proofErr w:type="spellStart"/>
+      <w:r>
+        <w:t>Fprop</w:t>
+      </w:r>
+      <w:proofErr w:type="spellEnd"/>
+      <w:r>
+        <w:t xml:space="preserve">) time </w:t>
+      </w:r>
+      <w:r>
+        <w:t xml:space="preserve">is used in the model to compute the number of individuals at spawning time, and therefore SSB. This data </w:t>
+      </w:r>
+      <w:r>
+        <w:t xml:space="preserve">has been updated from a single value </w:t>
+      </w:r>
+      <w:r>
+        <w:t xml:space="preserve">constant </w:t>
+      </w:r>
+      <w:r>
+        <w:t>through time, to a time varying vector</w:t>
+      </w:r>
+      <w:r>
+        <w:t xml:space="preserve"> (but remains age-invariant)</w:t>
+      </w:r>
+      <w:r>
+        <w:t xml:space="preserve">. The figure </w:t>
+      </w:r>
+      <w:r>
+        <w:t>1</w:t>
+      </w:r>
+      <w:r>
+        <w:t xml:space="preserve"> show</w:t>
+      </w:r>
+      <w:r>
+        <w:t>s</w:t>
+      </w:r>
+      <w:r>
+        <w:t xml:space="preserve"> a comparison of the </w:t>
+      </w:r>
+      <w:proofErr w:type="spellStart"/>
+      <w:r>
+        <w:t>Fprop</w:t>
+      </w:r>
+      <w:proofErr w:type="spellEnd"/>
+      <w:r>
+        <w:t xml:space="preserve"> vector using in the HAWG2017 assessment with the new vector.</w:t>
+      </w:r>
+      <w:r>
+        <w:t xml:space="preserve"> The new values fluctuate around 0.62, just under the value of the previous assessment, 0.67. </w:t>
+      </w:r>
+    </w:p>
+    <w:p/>
+    <w:p>
+      <w:pPr>
+        <w:rPr>
+          <w:u w:val="single"/>
+        </w:rPr>
+      </w:pPr>
+      <w:r>
+        <w:rPr>
+          <w:u w:val="single"/>
+        </w:rPr>
+        <w:t>interpretation</w:t>
+      </w:r>
+    </w:p>
+    <w:p>
+      <w:r>
+        <w:t xml:space="preserve">Given the limited magnitude of the changes on the input vector </w:t>
+      </w:r>
+      <w:proofErr w:type="spellStart"/>
+      <w:r>
+        <w:t>Fprop</w:t>
+      </w:r>
+      <w:proofErr w:type="spellEnd"/>
+      <w:r>
+        <w:t>, and the fact that the fit to the only SSB index (SCAI) is very poor in the model, t</w:t>
+      </w:r>
+      <w:r>
+        <w:t xml:space="preserve">he SAM model fitted on this new </w:t>
+      </w:r>
+      <w:proofErr w:type="spellStart"/>
+      <w:r>
+        <w:t>Fprop</w:t>
+      </w:r>
+      <w:proofErr w:type="spellEnd"/>
+      <w:r>
+        <w:t xml:space="preserve"> data (named 1_newFprop) almost identical to the last HAWG assessment</w:t>
+      </w:r>
+      <w:r>
+        <w:t xml:space="preserve"> (figure 2)</w:t>
+      </w:r>
+      <w:r>
+        <w:t xml:space="preserve">. There is almost no difference (and certainly none significant) difference in estimated model parameters (not shown). </w:t>
+      </w:r>
+    </w:p>
+    <w:p/>
+    <w:p>
+      <w:pPr>
+        <w:rPr>
+          <w:u w:val="single"/>
+        </w:rPr>
+      </w:pPr>
+      <w:r>
+        <w:rPr>
+          <w:u w:val="single"/>
+        </w:rPr>
+        <w:t>Conclusion :</w:t>
+      </w:r>
+    </w:p>
+    <w:p>
+      <w:r>
+        <w:t xml:space="preserve">The revision of the </w:t>
+      </w:r>
+      <w:proofErr w:type="spellStart"/>
+      <w:r>
+        <w:t>Fprop</w:t>
+      </w:r>
+      <w:proofErr w:type="spellEnd"/>
+      <w:r>
+        <w:t xml:space="preserve"> data has virtually no effect on the assessment, and since the new data is an improvement on the constant value used in the past, this change in the assessment should be accepted. In case of significant change in activity of the fishery</w:t>
+      </w:r>
+      <w:r>
+        <w:t xml:space="preserve"> in the future</w:t>
+      </w:r>
+      <w:r>
+        <w:t xml:space="preserve">, or in the time of spawning, it is important to incorporate this information in the assessment. It is therefore preferable to update each year the values of </w:t>
+      </w:r>
+      <w:proofErr w:type="spellStart"/>
+      <w:r>
+        <w:t>Fprop</w:t>
+      </w:r>
+      <w:proofErr w:type="spellEnd"/>
+      <w:r>
+        <w:t>, instead of using a constant value.</w:t>
+      </w:r>
+    </w:p>
+    <w:p/>
+    <w:p/>
+    <w:p>
+      <w:pPr>
+        <w:jc w:val="center"/>
+      </w:pPr>
+      <w:r>
+        <w:rPr>
+          <w:noProof/>
+          <w:lang w:eastAsia="en-GB"/>
         </w:rPr>
         <w:lastRenderedPageBreak/>
-        <w:t xml:space="preserve">see if the model can be improved by changing the configuration </w:t>
-      </w:r>
-      <w:r>
-        <w:rPr>
-          <w:rFonts w:ascii="Verdana" w:hAnsi="Verdana"/>
-          <w:color w:val="1F497D"/>
-          <w:sz w:val="20"/>
-          <w:szCs w:val="20"/>
-        </w:rPr>
-        <w:t xml:space="preserve">(grouping) </w:t>
-      </w:r>
-      <w:r>
-        <w:rPr>
-          <w:rFonts w:ascii="Verdana" w:hAnsi="Verdana"/>
-          <w:sz w:val="20"/>
-          <w:szCs w:val="20"/>
-        </w:rPr>
-        <w:t>on observation variances and catchability of this survey</w:t>
-      </w:r>
-    </w:p>
-    <w:p>
-      <w:pPr>
-        <w:rPr>
-          <w:rFonts w:ascii="Verdana" w:hAnsi="Verdana"/>
-          <w:sz w:val="20"/>
-          <w:szCs w:val="20"/>
-        </w:rPr>
-      </w:pPr>
-      <w:r>
-        <w:rPr>
-          <w:rFonts w:ascii="Verdana" w:hAnsi="Verdana"/>
-          <w:sz w:val="20"/>
-          <w:szCs w:val="20"/>
-        </w:rPr>
-        <w:t>step a) could be based on comparing parameter values too see if model improves, comparing model uncertainty, retrospective pattern, residuals pattern... . step b) could be based on statistical tests (since we would compare model based on the same data).</w:t>
-      </w:r>
-    </w:p>
-    <w:p>
-      <w:pPr>
-        <w:rPr>
-          <w:rFonts w:ascii="Verdana" w:hAnsi="Verdana"/>
-          <w:sz w:val="20"/>
-          <w:szCs w:val="20"/>
-        </w:rPr>
-      </w:pPr>
-    </w:p>
-    <w:p>
-      <w:pPr>
-        <w:rPr>
-          <w:rFonts w:ascii="Verdana" w:hAnsi="Verdana"/>
-          <w:sz w:val="20"/>
-          <w:szCs w:val="20"/>
-        </w:rPr>
-      </w:pPr>
-      <w:r>
-        <w:rPr>
-          <w:rFonts w:ascii="Verdana" w:hAnsi="Verdana"/>
-          <w:sz w:val="20"/>
-          <w:szCs w:val="20"/>
-        </w:rPr>
-        <w:t>For task 4) we can maybe use the same diagnostics as for task3/step a, but interpretation may be more difficult as the model will be quite different, with the introduction of time varying proportions per component.</w:t>
+        <w:drawing>
+          <wp:inline distT="0" distB="0" distL="0" distR="0" wp14:anchorId="6CA6B36E" wp14:editId="02C69747">
+            <wp:extent cx="5760720" cy="3326130"/>
+            <wp:effectExtent l="0" t="0" r="0" b="7620"/>
+            <wp:docPr id="1" name="Picture 1"/>
+            <wp:cNvGraphicFramePr>
+              <a:graphicFrameLocks xmlns:a="http://schemas.openxmlformats.org/drawingml/2006/main" noChangeAspect="1"/>
+            </wp:cNvGraphicFramePr>
+            <a:graphic xmlns:a="http://schemas.openxmlformats.org/drawingml/2006/main">
+              <a:graphicData uri="http://schemas.openxmlformats.org/drawingml/2006/picture">
+                <pic:pic xmlns:pic="http://schemas.openxmlformats.org/drawingml/2006/picture">
+                  <pic:nvPicPr>
+                    <pic:cNvPr id="1" name=""/>
+                    <pic:cNvPicPr/>
+                  </pic:nvPicPr>
+                  <pic:blipFill>
+                    <a:blip r:embed="rId6"/>
+                    <a:stretch>
+                      <a:fillRect/>
+                    </a:stretch>
+                  </pic:blipFill>
+                  <pic:spPr>
+                    <a:xfrm>
+                      <a:off x="0" y="0"/>
+                      <a:ext cx="5760720" cy="3326130"/>
+                    </a:xfrm>
+                    <a:prstGeom prst="rect">
+                      <a:avLst/>
+                    </a:prstGeom>
+                  </pic:spPr>
+                </pic:pic>
+              </a:graphicData>
+            </a:graphic>
+          </wp:inline>
+        </w:drawing>
+      </w:r>
+    </w:p>
+    <w:p>
+      <w:r>
+        <w:t xml:space="preserve">Figure 1 : </w:t>
+      </w:r>
+      <w:r>
+        <w:t>revision of the proportion of fis</w:t>
+      </w:r>
+      <w:r>
+        <w:t>hing mortality occurring before spawning (0_basecase = 2017 assessment at HAWG, 1_newFprop = revised data).</w:t>
+      </w:r>
+    </w:p>
+    <w:p/>
+    <w:p/>
+    <w:p>
+      <w:r>
+        <w:rPr>
+          <w:noProof/>
+          <w:lang w:eastAsia="en-GB"/>
+        </w:rPr>
+        <w:drawing>
+          <wp:inline distT="0" distB="0" distL="0" distR="0" wp14:anchorId="0AE05B44" wp14:editId="3AE3CE3C">
+            <wp:extent cx="5760720" cy="3754755"/>
+            <wp:effectExtent l="0" t="0" r="0" b="0"/>
+            <wp:docPr id="2" name="Picture 2"/>
+            <wp:cNvGraphicFramePr>
+              <a:graphicFrameLocks xmlns:a="http://schemas.openxmlformats.org/drawingml/2006/main" noChangeAspect="1"/>
+            </wp:cNvGraphicFramePr>
+            <a:graphic xmlns:a="http://schemas.openxmlformats.org/drawingml/2006/main">
+              <a:graphicData uri="http://schemas.openxmlformats.org/drawingml/2006/picture">
+                <pic:pic xmlns:pic="http://schemas.openxmlformats.org/drawingml/2006/picture">
+                  <pic:nvPicPr>
+                    <pic:cNvPr id="1" name=""/>
+                    <pic:cNvPicPr/>
+                  </pic:nvPicPr>
+                  <pic:blipFill>
+                    <a:blip r:embed="rId7"/>
+                    <a:stretch>
+                      <a:fillRect/>
+                    </a:stretch>
+                  </pic:blipFill>
+                  <pic:spPr>
+                    <a:xfrm>
+                      <a:off x="0" y="0"/>
+                      <a:ext cx="5760720" cy="3754755"/>
+                    </a:xfrm>
+                    <a:prstGeom prst="rect">
+                      <a:avLst/>
+                    </a:prstGeom>
+                  </pic:spPr>
+                </pic:pic>
+              </a:graphicData>
+            </a:graphic>
+          </wp:inline>
+        </w:drawing>
+      </w:r>
+    </w:p>
+    <w:p>
+      <w:r>
+        <w:t xml:space="preserve">Figure 2 : comparison of the stock trajectories </w:t>
+      </w:r>
+      <w:r>
+        <w:t xml:space="preserve">for the assessment using the old and the new </w:t>
+      </w:r>
+      <w:proofErr w:type="spellStart"/>
+      <w:r>
+        <w:t>Fprop</w:t>
+      </w:r>
+      <w:proofErr w:type="spellEnd"/>
+      <w:r>
+        <w:t xml:space="preserve"> data.</w:t>
+      </w:r>
+    </w:p>
+    <w:p/>
+    <w:p/>
+    <w:p/>
+    <w:p>
+      <w:pPr>
+        <w:rPr>
+          <w:rFonts w:ascii="Verdana" w:hAnsi="Verdana"/>
+          <w:b/>
+          <w:bCs/>
+          <w:sz w:val="20"/>
+          <w:szCs w:val="20"/>
+        </w:rPr>
+      </w:pPr>
+      <w:r>
+        <w:rPr>
+          <w:rFonts w:ascii="Verdana" w:hAnsi="Verdana"/>
+          <w:b/>
+          <w:bCs/>
+          <w:sz w:val="20"/>
+          <w:szCs w:val="20"/>
+        </w:rPr>
+        <w:t xml:space="preserve">Update of the </w:t>
+      </w:r>
+      <w:r>
+        <w:rPr>
+          <w:rFonts w:ascii="Verdana" w:hAnsi="Verdana"/>
+          <w:b/>
+          <w:bCs/>
+          <w:sz w:val="20"/>
+          <w:szCs w:val="20"/>
+        </w:rPr>
+        <w:t xml:space="preserve">natural mortality </w:t>
+      </w:r>
+      <w:r>
+        <w:rPr>
+          <w:rFonts w:ascii="Verdana" w:hAnsi="Verdana"/>
+          <w:b/>
+          <w:bCs/>
+          <w:sz w:val="20"/>
+          <w:szCs w:val="20"/>
+        </w:rPr>
+        <w:t>matrix</w:t>
+      </w:r>
+    </w:p>
+    <w:p>
+      <w:pPr>
+        <w:rPr>
+          <w:rFonts w:ascii="Verdana" w:hAnsi="Verdana"/>
+          <w:b/>
+          <w:bCs/>
+          <w:sz w:val="20"/>
+          <w:szCs w:val="20"/>
+        </w:rPr>
+      </w:pPr>
+    </w:p>
+    <w:p>
+      <w:pPr>
+        <w:rPr>
+          <w:rFonts w:ascii="Verdana" w:hAnsi="Verdana"/>
+          <w:bCs/>
+          <w:sz w:val="20"/>
+          <w:szCs w:val="20"/>
+          <w:u w:val="single"/>
+        </w:rPr>
+      </w:pPr>
+      <w:r>
+        <w:rPr>
+          <w:rFonts w:ascii="Verdana" w:hAnsi="Verdana"/>
+          <w:bCs/>
+          <w:sz w:val="20"/>
+          <w:szCs w:val="20"/>
+          <w:u w:val="single"/>
+        </w:rPr>
+        <w:t>differences</w:t>
+      </w:r>
+    </w:p>
+    <w:p>
+      <w:pPr>
+        <w:rPr>
+          <w:rFonts w:ascii="Verdana" w:hAnsi="Verdana"/>
+          <w:bCs/>
+          <w:sz w:val="20"/>
+          <w:szCs w:val="20"/>
+        </w:rPr>
+      </w:pPr>
+      <w:r>
+        <w:rPr>
+          <w:rFonts w:ascii="Verdana" w:hAnsi="Verdana"/>
+          <w:bCs/>
+          <w:sz w:val="20"/>
+          <w:szCs w:val="20"/>
+        </w:rPr>
+        <w:t xml:space="preserve">The natural mortality </w:t>
+      </w:r>
+      <w:r>
+        <w:rPr>
+          <w:rFonts w:ascii="Verdana" w:hAnsi="Verdana"/>
+          <w:bCs/>
+          <w:sz w:val="20"/>
+          <w:szCs w:val="20"/>
+        </w:rPr>
+        <w:t>at age matrix</w:t>
+      </w:r>
+      <w:r>
+        <w:rPr>
+          <w:rFonts w:ascii="Verdana" w:hAnsi="Verdana"/>
+          <w:bCs/>
+          <w:sz w:val="20"/>
+          <w:szCs w:val="20"/>
+        </w:rPr>
+        <w:t xml:space="preserve"> was updated on the basis of a new run of the SMS model carried out in 201</w:t>
+      </w:r>
+      <w:r>
+        <w:rPr>
+          <w:rFonts w:ascii="Verdana" w:hAnsi="Verdana"/>
+          <w:bCs/>
+          <w:sz w:val="20"/>
+          <w:szCs w:val="20"/>
+        </w:rPr>
+        <w:t>7</w:t>
+      </w:r>
+      <w:r>
+        <w:rPr>
+          <w:rFonts w:ascii="Verdana" w:hAnsi="Verdana"/>
+          <w:bCs/>
+          <w:sz w:val="20"/>
+          <w:szCs w:val="20"/>
+        </w:rPr>
+        <w:t xml:space="preserve">. The </w:t>
+      </w:r>
+      <w:r>
+        <w:rPr>
+          <w:rFonts w:ascii="Verdana" w:hAnsi="Verdana"/>
+          <w:bCs/>
+          <w:sz w:val="20"/>
+          <w:szCs w:val="20"/>
+        </w:rPr>
+        <w:t>method used</w:t>
+      </w:r>
+      <w:r>
+        <w:rPr>
+          <w:rFonts w:ascii="Verdana" w:hAnsi="Verdana"/>
+          <w:bCs/>
+          <w:sz w:val="20"/>
+          <w:szCs w:val="20"/>
+        </w:rPr>
+        <w:t xml:space="preserve"> to compute the North Sea herring mortality at age matrix from the output of SMS</w:t>
+      </w:r>
+      <w:r>
+        <w:rPr>
+          <w:rFonts w:ascii="Verdana" w:hAnsi="Verdana"/>
+          <w:bCs/>
+          <w:sz w:val="20"/>
+          <w:szCs w:val="20"/>
+        </w:rPr>
+        <w:t xml:space="preserve"> was the same as applied for the last update</w:t>
+      </w:r>
+      <w:r>
+        <w:rPr>
+          <w:rFonts w:ascii="Verdana" w:hAnsi="Verdana"/>
+          <w:bCs/>
+          <w:sz w:val="20"/>
+          <w:szCs w:val="20"/>
+        </w:rPr>
+        <w:t xml:space="preserve">. The </w:t>
+      </w:r>
+      <w:r>
+        <w:rPr>
+          <w:rFonts w:ascii="Verdana" w:hAnsi="Verdana"/>
+          <w:bCs/>
+          <w:sz w:val="20"/>
+          <w:szCs w:val="20"/>
+        </w:rPr>
+        <w:t xml:space="preserve">updated mortality data show lower values for most age-classes throughout the time series (figure 3). </w:t>
+      </w:r>
+      <w:r>
+        <w:rPr>
+          <w:rFonts w:ascii="Verdana" w:hAnsi="Verdana"/>
+          <w:bCs/>
+          <w:sz w:val="20"/>
+          <w:szCs w:val="20"/>
+        </w:rPr>
+        <w:t>The only exception is for age 0, for which the new mortality estimate becomes larger than the old one after 1985.</w:t>
+      </w:r>
+    </w:p>
+    <w:p>
+      <w:pPr>
+        <w:rPr>
+          <w:rFonts w:ascii="Verdana" w:hAnsi="Verdana"/>
+          <w:bCs/>
+          <w:sz w:val="20"/>
+          <w:szCs w:val="20"/>
+        </w:rPr>
+      </w:pPr>
+      <w:r>
+        <w:rPr>
+          <w:rFonts w:ascii="Verdana" w:hAnsi="Verdana"/>
+          <w:bCs/>
+          <w:sz w:val="20"/>
+          <w:szCs w:val="20"/>
+        </w:rPr>
+        <w:t xml:space="preserve">The SAM model was fitted using the new maturity data (named 2_newM) and compared to the previous model (1_newFprop). </w:t>
+      </w:r>
+      <w:r>
+        <w:rPr>
+          <w:rFonts w:ascii="Verdana" w:hAnsi="Verdana"/>
+          <w:bCs/>
+          <w:sz w:val="20"/>
+          <w:szCs w:val="20"/>
+        </w:rPr>
+        <w:t xml:space="preserve">The changes in the natural mortality matrix </w:t>
+      </w:r>
+      <w:r>
+        <w:rPr>
+          <w:rFonts w:ascii="Verdana" w:hAnsi="Verdana"/>
+          <w:bCs/>
+          <w:sz w:val="20"/>
+          <w:szCs w:val="20"/>
+        </w:rPr>
+        <w:t xml:space="preserve">did not affect drastically the model characteristics. Parameter estimates are very similar (none is significantly different between model 1_newFprop and 2_newM). The largest differences are found for the catchabilities of the surveys </w:t>
+      </w:r>
+      <w:r>
+        <w:rPr>
+          <w:rFonts w:ascii="Verdana" w:hAnsi="Verdana"/>
+          <w:bCs/>
+          <w:sz w:val="20"/>
+          <w:szCs w:val="20"/>
+        </w:rPr>
+        <w:t>which are all revised upwards</w:t>
+      </w:r>
+      <w:r>
+        <w:rPr>
+          <w:rFonts w:ascii="Verdana" w:hAnsi="Verdana"/>
+          <w:bCs/>
+          <w:sz w:val="20"/>
+          <w:szCs w:val="20"/>
+        </w:rPr>
+        <w:t xml:space="preserve"> (figure 4)</w:t>
+      </w:r>
+      <w:r>
+        <w:rPr>
+          <w:rFonts w:ascii="Verdana" w:hAnsi="Verdana"/>
+          <w:bCs/>
+          <w:sz w:val="20"/>
+          <w:szCs w:val="20"/>
+        </w:rPr>
+        <w:t xml:space="preserve">. Observation and process variances are </w:t>
+      </w:r>
+      <w:r>
+        <w:rPr>
+          <w:rFonts w:ascii="Verdana" w:hAnsi="Verdana"/>
+          <w:bCs/>
+          <w:sz w:val="20"/>
+          <w:szCs w:val="20"/>
+        </w:rPr>
+        <w:t>very similar, except for a slightly high</w:t>
+      </w:r>
+      <w:r>
+        <w:rPr>
+          <w:rFonts w:ascii="Verdana" w:hAnsi="Verdana"/>
+          <w:bCs/>
+          <w:sz w:val="20"/>
+          <w:szCs w:val="20"/>
+        </w:rPr>
+        <w:t>er</w:t>
+      </w:r>
+      <w:r>
+        <w:rPr>
+          <w:rFonts w:ascii="Verdana" w:hAnsi="Verdana"/>
+          <w:bCs/>
+          <w:sz w:val="20"/>
+          <w:szCs w:val="20"/>
+        </w:rPr>
+        <w:t xml:space="preserve"> observation variance for the catches and lower random walk variance for F (smoother variations) for the model with the new mortality data (figure 5).</w:t>
+      </w:r>
+    </w:p>
+    <w:p>
+      <w:pPr>
+        <w:rPr>
+          <w:rFonts w:ascii="Verdana" w:hAnsi="Verdana"/>
+          <w:bCs/>
+          <w:sz w:val="20"/>
+          <w:szCs w:val="20"/>
+        </w:rPr>
+      </w:pPr>
+      <w:r>
+        <w:rPr>
+          <w:rFonts w:ascii="Verdana" w:hAnsi="Verdana"/>
+          <w:bCs/>
+          <w:sz w:val="20"/>
+          <w:szCs w:val="20"/>
+        </w:rPr>
+        <w:t>The residuals to all sources of observations were identical and the retrospective analysis did not show any noticeable difference (not shown).</w:t>
+      </w:r>
+    </w:p>
+    <w:p>
+      <w:pPr>
+        <w:rPr>
+          <w:rFonts w:ascii="Verdana" w:hAnsi="Verdana"/>
+          <w:bCs/>
+          <w:sz w:val="20"/>
+          <w:szCs w:val="20"/>
+        </w:rPr>
+      </w:pPr>
+      <w:r>
+        <w:rPr>
+          <w:rFonts w:ascii="Verdana" w:hAnsi="Verdana"/>
+          <w:bCs/>
+          <w:sz w:val="20"/>
+          <w:szCs w:val="20"/>
+        </w:rPr>
+        <w:t xml:space="preserve">There was no marked differences in the uncertainty on the parameter estimates (figure 4-5). The overall model uncertainty on the quantities relevant to management (SSB, </w:t>
+      </w:r>
+      <w:proofErr w:type="spellStart"/>
+      <w:r>
+        <w:rPr>
+          <w:rFonts w:ascii="Verdana" w:hAnsi="Verdana"/>
+          <w:bCs/>
+          <w:sz w:val="20"/>
+          <w:szCs w:val="20"/>
+        </w:rPr>
+        <w:t>Fbar</w:t>
+      </w:r>
+      <w:proofErr w:type="spellEnd"/>
+      <w:r>
+        <w:rPr>
+          <w:rFonts w:ascii="Verdana" w:hAnsi="Verdana"/>
+          <w:bCs/>
+          <w:sz w:val="20"/>
+          <w:szCs w:val="20"/>
+        </w:rPr>
+        <w:t xml:space="preserve">, figure 6) </w:t>
+      </w:r>
+      <w:r>
+        <w:rPr>
+          <w:rFonts w:ascii="Verdana" w:hAnsi="Verdana"/>
+          <w:bCs/>
+          <w:sz w:val="20"/>
+          <w:szCs w:val="20"/>
+        </w:rPr>
+        <w:t>was</w:t>
+      </w:r>
+      <w:r>
+        <w:rPr>
+          <w:rFonts w:ascii="Verdana" w:hAnsi="Verdana"/>
+          <w:bCs/>
+          <w:sz w:val="20"/>
+          <w:szCs w:val="20"/>
+        </w:rPr>
+        <w:t xml:space="preserve"> slightly reduced with the new mortality data, </w:t>
+      </w:r>
+      <w:r>
+        <w:rPr>
+          <w:rFonts w:ascii="Verdana" w:hAnsi="Verdana"/>
+          <w:bCs/>
+          <w:sz w:val="20"/>
+          <w:szCs w:val="20"/>
+        </w:rPr>
+        <w:t>but the difference became more substantial for the early years in the time series (prior to 1965).</w:t>
+      </w:r>
+    </w:p>
+    <w:p>
+      <w:pPr>
+        <w:rPr>
+          <w:rFonts w:ascii="Verdana" w:hAnsi="Verdana"/>
+          <w:bCs/>
+          <w:sz w:val="20"/>
+          <w:szCs w:val="20"/>
+        </w:rPr>
+      </w:pPr>
+      <w:r>
+        <w:rPr>
+          <w:rFonts w:ascii="Verdana" w:hAnsi="Verdana"/>
+          <w:bCs/>
+          <w:sz w:val="20"/>
+          <w:szCs w:val="20"/>
+        </w:rPr>
+        <w:t>Finally, using the revised natural mortality result</w:t>
+      </w:r>
+      <w:r>
+        <w:rPr>
+          <w:rFonts w:ascii="Verdana" w:hAnsi="Verdana"/>
+          <w:bCs/>
+          <w:sz w:val="20"/>
+          <w:szCs w:val="20"/>
+        </w:rPr>
+        <w:t>ed</w:t>
+      </w:r>
+      <w:r>
+        <w:rPr>
+          <w:rFonts w:ascii="Verdana" w:hAnsi="Verdana"/>
+          <w:bCs/>
+          <w:sz w:val="20"/>
+          <w:szCs w:val="20"/>
+        </w:rPr>
+        <w:t xml:space="preserve"> in a revised perception of the historic stock development, with a </w:t>
+      </w:r>
+      <w:r>
+        <w:rPr>
+          <w:rFonts w:ascii="Verdana" w:hAnsi="Verdana"/>
+          <w:bCs/>
+          <w:sz w:val="20"/>
+          <w:szCs w:val="20"/>
+        </w:rPr>
+        <w:t xml:space="preserve">SSB around 16% lower for the recent decades and up to 25% for the early part of the time series (figure 6). Conversely the </w:t>
+      </w:r>
+      <w:proofErr w:type="spellStart"/>
+      <w:r>
+        <w:rPr>
+          <w:rFonts w:ascii="Verdana" w:hAnsi="Verdana"/>
+          <w:bCs/>
+          <w:sz w:val="20"/>
+          <w:szCs w:val="20"/>
+        </w:rPr>
+        <w:t>Fbar</w:t>
+      </w:r>
+      <w:proofErr w:type="spellEnd"/>
+      <w:r>
+        <w:rPr>
+          <w:rFonts w:ascii="Verdana" w:hAnsi="Verdana"/>
+          <w:bCs/>
+          <w:sz w:val="20"/>
+          <w:szCs w:val="20"/>
+        </w:rPr>
+        <w:t xml:space="preserve"> values are estimated around 20% higher for the recent decades and up to 30% for the older years.</w:t>
+      </w:r>
+    </w:p>
+    <w:p>
+      <w:pPr>
+        <w:rPr>
+          <w:rFonts w:ascii="Verdana" w:hAnsi="Verdana"/>
+          <w:bCs/>
+          <w:sz w:val="20"/>
+          <w:szCs w:val="20"/>
+        </w:rPr>
+      </w:pPr>
+    </w:p>
+    <w:p>
+      <w:pPr>
+        <w:rPr>
+          <w:rFonts w:ascii="Verdana" w:hAnsi="Verdana"/>
+          <w:bCs/>
+          <w:sz w:val="20"/>
+          <w:szCs w:val="20"/>
+          <w:u w:val="single"/>
+        </w:rPr>
+      </w:pPr>
+      <w:r>
+        <w:rPr>
+          <w:rFonts w:ascii="Verdana" w:hAnsi="Verdana"/>
+          <w:bCs/>
+          <w:sz w:val="20"/>
+          <w:szCs w:val="20"/>
+          <w:u w:val="single"/>
+        </w:rPr>
+        <w:t>Interpretation</w:t>
+      </w:r>
+    </w:p>
+    <w:p>
+      <w:pPr>
+        <w:rPr>
+          <w:rFonts w:ascii="Verdana" w:hAnsi="Verdana"/>
+          <w:bCs/>
+          <w:sz w:val="20"/>
+          <w:szCs w:val="20"/>
+        </w:rPr>
+      </w:pPr>
+      <w:r>
+        <w:rPr>
+          <w:rFonts w:ascii="Verdana" w:hAnsi="Verdana"/>
+          <w:bCs/>
+          <w:sz w:val="20"/>
+          <w:szCs w:val="20"/>
+        </w:rPr>
+        <w:t>Catch and survey observations in the model essentially give information on the total mortality. Given that the new natural mortality is lower, the model tends to compensate it by a higher fishing mortality. This higher F can only produce the same catches if the underlying stock numbers are smaller, which explain the overall differen</w:t>
+      </w:r>
+      <w:r>
+        <w:rPr>
+          <w:rFonts w:ascii="Verdana" w:hAnsi="Verdana"/>
+          <w:bCs/>
+          <w:sz w:val="20"/>
+          <w:szCs w:val="20"/>
+        </w:rPr>
+        <w:t>ce</w:t>
+      </w:r>
+      <w:r>
+        <w:rPr>
+          <w:rFonts w:ascii="Verdana" w:hAnsi="Verdana"/>
+          <w:bCs/>
+          <w:sz w:val="20"/>
+          <w:szCs w:val="20"/>
+        </w:rPr>
+        <w:t xml:space="preserve"> in SSB and </w:t>
+      </w:r>
+      <w:proofErr w:type="spellStart"/>
+      <w:r>
+        <w:rPr>
+          <w:rFonts w:ascii="Verdana" w:hAnsi="Verdana"/>
+          <w:bCs/>
+          <w:sz w:val="20"/>
+          <w:szCs w:val="20"/>
+        </w:rPr>
+        <w:t>Fbar</w:t>
+      </w:r>
+      <w:proofErr w:type="spellEnd"/>
+      <w:r>
+        <w:rPr>
+          <w:rFonts w:ascii="Verdana" w:hAnsi="Verdana"/>
+          <w:bCs/>
+          <w:sz w:val="20"/>
+          <w:szCs w:val="20"/>
+        </w:rPr>
+        <w:t xml:space="preserve"> trends observed on figure 6). This rescaling of the stock explains the differences in estimated survey catchabilities.</w:t>
+      </w:r>
+    </w:p>
+    <w:p>
+      <w:pPr>
+        <w:rPr>
+          <w:rFonts w:ascii="Verdana" w:hAnsi="Verdana"/>
+          <w:bCs/>
+          <w:sz w:val="20"/>
+          <w:szCs w:val="20"/>
+        </w:rPr>
+      </w:pPr>
+      <w:r>
+        <w:rPr>
+          <w:rFonts w:ascii="Verdana" w:hAnsi="Verdana"/>
+          <w:bCs/>
+          <w:sz w:val="20"/>
+          <w:szCs w:val="20"/>
+        </w:rPr>
+        <w:t xml:space="preserve">The cause of the changes in the catches observation variance and F random walk variance is more difficult to comprehend, however, those differences are small. </w:t>
+      </w:r>
+      <w:r>
+        <w:rPr>
+          <w:rFonts w:ascii="Verdana" w:hAnsi="Verdana"/>
+          <w:bCs/>
+          <w:sz w:val="20"/>
+          <w:szCs w:val="20"/>
+        </w:rPr>
+        <w:t>We can just notice that</w:t>
+      </w:r>
+      <w:r>
+        <w:rPr>
+          <w:rFonts w:ascii="Verdana" w:hAnsi="Verdana"/>
+          <w:bCs/>
+          <w:sz w:val="20"/>
+          <w:szCs w:val="20"/>
+        </w:rPr>
+        <w:t xml:space="preserve"> these two paramters</w:t>
+      </w:r>
+      <w:bookmarkStart w:id="0" w:name="_GoBack"/>
+      <w:bookmarkEnd w:id="0"/>
+      <w:r>
+        <w:rPr>
+          <w:rFonts w:ascii="Verdana" w:hAnsi="Verdana"/>
+          <w:bCs/>
+          <w:sz w:val="20"/>
+          <w:szCs w:val="20"/>
+        </w:rPr>
+        <w:t xml:space="preserve"> are inherently negatively correlated (a tighter fit to the catch data would imply a more variable F).</w:t>
+      </w:r>
+    </w:p>
+    <w:p>
+      <w:pPr>
+        <w:rPr>
+          <w:rFonts w:ascii="Verdana" w:hAnsi="Verdana"/>
+          <w:bCs/>
+          <w:sz w:val="20"/>
+          <w:szCs w:val="20"/>
+        </w:rPr>
+      </w:pPr>
+    </w:p>
+    <w:p>
+      <w:pPr>
+        <w:rPr>
+          <w:rFonts w:ascii="Verdana" w:hAnsi="Verdana"/>
+          <w:bCs/>
+          <w:sz w:val="20"/>
+          <w:szCs w:val="20"/>
+          <w:u w:val="single"/>
+        </w:rPr>
+      </w:pPr>
+      <w:r>
+        <w:rPr>
+          <w:rFonts w:ascii="Verdana" w:hAnsi="Verdana"/>
+          <w:bCs/>
+          <w:sz w:val="20"/>
+          <w:szCs w:val="20"/>
+          <w:u w:val="single"/>
+        </w:rPr>
+        <w:t>Conclusions</w:t>
+      </w:r>
+    </w:p>
+    <w:p>
+      <w:pPr>
+        <w:rPr>
+          <w:rFonts w:ascii="Verdana" w:hAnsi="Verdana"/>
+          <w:bCs/>
+          <w:sz w:val="20"/>
+          <w:szCs w:val="20"/>
+        </w:rPr>
+      </w:pPr>
+      <w:r>
+        <w:rPr>
+          <w:rFonts w:ascii="Verdana" w:hAnsi="Verdana"/>
+          <w:bCs/>
+          <w:sz w:val="20"/>
+          <w:szCs w:val="20"/>
+        </w:rPr>
+        <w:t>The changes in the natural mortality matrix reduced model uncertainty, but reduced the fit to the catch data (marginally in both cases) and it is therefore not possible to clearly say whether the model improved or deteriorated.</w:t>
+      </w:r>
+    </w:p>
+    <w:p>
+      <w:pPr>
+        <w:rPr>
+          <w:rFonts w:ascii="Verdana" w:hAnsi="Verdana"/>
+          <w:bCs/>
+          <w:sz w:val="20"/>
+          <w:szCs w:val="20"/>
+        </w:rPr>
+      </w:pPr>
+      <w:r>
+        <w:rPr>
+          <w:rFonts w:ascii="Verdana" w:hAnsi="Verdana"/>
+          <w:bCs/>
+          <w:sz w:val="20"/>
+          <w:szCs w:val="20"/>
+        </w:rPr>
+        <w:t xml:space="preserve">The new natural mortality data, according to ICES standards, represents the best available information (as being the latest data validated by ICES WGSAM) and should therefore be used for the North Sea herring assessment. </w:t>
+      </w:r>
+    </w:p>
+    <w:p>
+      <w:pPr>
+        <w:rPr>
+          <w:rFonts w:ascii="Verdana" w:hAnsi="Verdana"/>
+          <w:bCs/>
+          <w:sz w:val="20"/>
+          <w:szCs w:val="20"/>
+        </w:rPr>
+      </w:pPr>
+      <w:r>
+        <w:rPr>
+          <w:rFonts w:ascii="Verdana" w:hAnsi="Verdana"/>
+          <w:bCs/>
+          <w:sz w:val="20"/>
+          <w:szCs w:val="20"/>
+        </w:rPr>
+        <w:t>However it is important to point out that, given the sensitivity of the NSAS assessment to the revision of the SMS model shown here, the uncertainty in the output of the SMS model adds uncertainty on the NSAS assessment (in addition to the SAM model uncertainty).</w:t>
+      </w:r>
+    </w:p>
+    <w:p>
+      <w:pPr>
+        <w:rPr>
+          <w:rFonts w:ascii="Verdana" w:hAnsi="Verdana"/>
+          <w:bCs/>
+          <w:sz w:val="20"/>
+          <w:szCs w:val="20"/>
+        </w:rPr>
+      </w:pPr>
+    </w:p>
+    <w:p>
+      <w:pPr>
+        <w:jc w:val="center"/>
+        <w:rPr>
+          <w:rFonts w:ascii="Verdana" w:hAnsi="Verdana"/>
+          <w:bCs/>
+          <w:sz w:val="20"/>
+          <w:szCs w:val="20"/>
+        </w:rPr>
+      </w:pPr>
+      <w:r>
+        <w:rPr>
+          <w:noProof/>
+          <w:lang w:eastAsia="en-GB"/>
+        </w:rPr>
+        <w:drawing>
+          <wp:inline distT="0" distB="0" distL="0" distR="0" wp14:anchorId="61C8FAA9" wp14:editId="5CE6BB77">
+            <wp:extent cx="5760720" cy="3780790"/>
+            <wp:effectExtent l="0" t="0" r="0" b="0"/>
+            <wp:docPr id="4" name="Picture 4"/>
+            <wp:cNvGraphicFramePr>
+              <a:graphicFrameLocks xmlns:a="http://schemas.openxmlformats.org/drawingml/2006/main" noChangeAspect="1"/>
+            </wp:cNvGraphicFramePr>
+            <a:graphic xmlns:a="http://schemas.openxmlformats.org/drawingml/2006/main">
+              <a:graphicData uri="http://schemas.openxmlformats.org/drawingml/2006/picture">
+                <pic:pic xmlns:pic="http://schemas.openxmlformats.org/drawingml/2006/picture">
+                  <pic:nvPicPr>
+                    <pic:cNvPr id="1" name=""/>
+                    <pic:cNvPicPr/>
+                  </pic:nvPicPr>
+                  <pic:blipFill>
+                    <a:blip r:embed="rId8"/>
+                    <a:stretch>
+                      <a:fillRect/>
+                    </a:stretch>
+                  </pic:blipFill>
+                  <pic:spPr>
+                    <a:xfrm>
+                      <a:off x="0" y="0"/>
+                      <a:ext cx="5760720" cy="3780790"/>
+                    </a:xfrm>
+                    <a:prstGeom prst="rect">
+                      <a:avLst/>
+                    </a:prstGeom>
+                  </pic:spPr>
+                </pic:pic>
+              </a:graphicData>
+            </a:graphic>
+          </wp:inline>
+        </w:drawing>
+      </w:r>
+    </w:p>
+    <w:p>
+      <w:pPr>
+        <w:rPr>
+          <w:rFonts w:ascii="Verdana" w:hAnsi="Verdana"/>
+          <w:bCs/>
+          <w:sz w:val="20"/>
+          <w:szCs w:val="20"/>
+        </w:rPr>
+      </w:pPr>
+      <w:r>
+        <w:rPr>
+          <w:rFonts w:ascii="Verdana" w:hAnsi="Verdana"/>
+          <w:bCs/>
+          <w:sz w:val="20"/>
+          <w:szCs w:val="20"/>
+        </w:rPr>
+        <w:t xml:space="preserve">Figure 3 : comparison of the previous and the updated natural mortality at age for North Sea herring. </w:t>
+      </w:r>
+    </w:p>
+    <w:p/>
+    <w:p>
+      <w:pPr>
+        <w:jc w:val="center"/>
+      </w:pPr>
+      <w:r>
+        <w:rPr>
+          <w:noProof/>
+          <w:lang w:eastAsia="en-GB"/>
+        </w:rPr>
+        <w:drawing>
+          <wp:inline distT="0" distB="0" distL="0" distR="0">
+            <wp:extent cx="3240000" cy="3240000"/>
+            <wp:effectExtent l="0" t="0" r="0" b="0"/>
+            <wp:docPr id="8" name="Picture 8" descr="C:\Users\brune001\my git files\wg_HAWG\NSAS\benchmark\results\2_newM\comparison of catchabilities.png"/>
+            <wp:cNvGraphicFramePr>
+              <a:graphicFrameLocks xmlns:a="http://schemas.openxmlformats.org/drawingml/2006/main" noChangeAspect="1"/>
+            </wp:cNvGraphicFramePr>
+            <a:graphic xmlns:a="http://schemas.openxmlformats.org/drawingml/2006/main">
+              <a:graphicData uri="http://schemas.openxmlformats.org/drawingml/2006/picture">
+                <pic:pic xmlns:pic="http://schemas.openxmlformats.org/drawingml/2006/picture">
+                  <pic:nvPicPr>
+                    <pic:cNvPr id="0" name="Picture 5" descr="C:\Users\brune001\my git files\wg_HAWG\NSAS\benchmark\results\2_newM\comparison of catchabilities.png"/>
+                    <pic:cNvPicPr>
+                      <a:picLocks noChangeAspect="1" noChangeArrowheads="1"/>
+                    </pic:cNvPicPr>
+                  </pic:nvPicPr>
+                  <pic:blipFill>
+                    <a:blip r:embed="rId9">
+                      <a:extLst>
+                        <a:ext uri="{28A0092B-C50C-407E-A947-70E740481C1C}">
+                          <a14:useLocalDpi xmlns:a14="http://schemas.microsoft.com/office/drawing/2010/main" val="0"/>
+                        </a:ext>
+                      </a:extLst>
+                    </a:blip>
+                    <a:srcRect/>
+                    <a:stretch>
+                      <a:fillRect/>
+                    </a:stretch>
+                  </pic:blipFill>
+                  <pic:spPr bwMode="auto">
+                    <a:xfrm>
+                      <a:off x="0" y="0"/>
+                      <a:ext cx="3240000" cy="3240000"/>
+                    </a:xfrm>
+                    <a:prstGeom prst="rect">
+                      <a:avLst/>
+                    </a:prstGeom>
+                    <a:noFill/>
+                    <a:ln>
+                      <a:noFill/>
+                    </a:ln>
+                  </pic:spPr>
+                </pic:pic>
+              </a:graphicData>
+            </a:graphic>
+          </wp:inline>
+        </w:drawing>
+      </w:r>
+    </w:p>
+    <w:p>
+      <w:r>
+        <w:t>Figure 4 : comparison of estimated survey catchability for the assessments with the old and with the updated natural mortality</w:t>
+      </w:r>
+    </w:p>
+    <w:p>
+      <w:r>
+        <w:rPr>
+          <w:noProof/>
+          <w:lang w:eastAsia="en-GB"/>
+        </w:rPr>
+        <w:lastRenderedPageBreak/>
+        <w:drawing>
+          <wp:inline distT="0" distB="0" distL="0" distR="0">
+            <wp:extent cx="2630358" cy="3240000"/>
+            <wp:effectExtent l="0" t="0" r="0" b="0"/>
+            <wp:docPr id="9" name="Picture 9" descr="C:\Users\brune001\my git files\wg_HAWG\NSAS\benchmark\results\2_newM\comparison of obs.vars.png"/>
+            <wp:cNvGraphicFramePr>
+              <a:graphicFrameLocks xmlns:a="http://schemas.openxmlformats.org/drawingml/2006/main" noChangeAspect="1"/>
+            </wp:cNvGraphicFramePr>
+            <a:graphic xmlns:a="http://schemas.openxmlformats.org/drawingml/2006/main">
+              <a:graphicData uri="http://schemas.openxmlformats.org/drawingml/2006/picture">
+                <pic:pic xmlns:pic="http://schemas.openxmlformats.org/drawingml/2006/picture">
+                  <pic:nvPicPr>
+                    <pic:cNvPr id="0" name="Picture 6" descr="C:\Users\brune001\my git files\wg_HAWG\NSAS\benchmark\results\2_newM\comparison of obs.vars.png"/>
+                    <pic:cNvPicPr>
+                      <a:picLocks noChangeAspect="1" noChangeArrowheads="1"/>
+                    </pic:cNvPicPr>
+                  </pic:nvPicPr>
+                  <pic:blipFill rotWithShape="1">
+                    <a:blip r:embed="rId10">
+                      <a:extLst>
+                        <a:ext uri="{28A0092B-C50C-407E-A947-70E740481C1C}">
+                          <a14:useLocalDpi xmlns:a14="http://schemas.microsoft.com/office/drawing/2010/main" val="0"/>
+                        </a:ext>
+                      </a:extLst>
+                    </a:blip>
+                    <a:srcRect r="18816"/>
+                    <a:stretch/>
+                  </pic:blipFill>
+                  <pic:spPr bwMode="auto">
+                    <a:xfrm>
+                      <a:off x="0" y="0"/>
+                      <a:ext cx="2630358" cy="3240000"/>
+                    </a:xfrm>
+                    <a:prstGeom prst="rect">
+                      <a:avLst/>
+                    </a:prstGeom>
+                    <a:noFill/>
+                    <a:ln>
+                      <a:noFill/>
+                    </a:ln>
+                    <a:extLst>
+                      <a:ext uri="{53640926-AAD7-44D8-BBD7-CCE9431645EC}">
+                        <a14:shadowObscured xmlns:a14="http://schemas.microsoft.com/office/drawing/2010/main"/>
+                      </a:ext>
+                    </a:extLst>
+                  </pic:spPr>
+                </pic:pic>
+              </a:graphicData>
+            </a:graphic>
+          </wp:inline>
+        </w:drawing>
+      </w:r>
+      <w:r>
+        <w:rPr>
+          <w:rStyle w:val="Normal"/>
+          <w:rFonts w:ascii="Times New Roman" w:eastAsia="Times New Roman" w:hAnsi="Times New Roman"/>
+          <w:snapToGrid w:val="0"/>
+          <w:color w:val="000000"/>
+          <w:w w:val="0"/>
+          <w:sz w:val="0"/>
+          <w:szCs w:val="0"/>
+          <w:u w:color="000000"/>
+          <w:bdr w:val="none" w:sz="0" w:space="0" w:color="000000"/>
+          <w:shd w:val="clear" w:color="000000" w:fill="000000"/>
+          <w:lang w:val="x-none" w:eastAsia="x-none" w:bidi="x-none"/>
+        </w:rPr>
+        <w:t xml:space="preserve"> </w:t>
+      </w:r>
+      <w:r>
+        <w:rPr>
+          <w:noProof/>
+          <w:lang w:eastAsia="en-GB"/>
+        </w:rPr>
+        <w:drawing>
+          <wp:inline distT="0" distB="0" distL="0" distR="0">
+            <wp:extent cx="3240000" cy="3240000"/>
+            <wp:effectExtent l="0" t="0" r="0" b="0"/>
+            <wp:docPr id="10" name="Picture 10" descr="C:\Users\brune001\my git files\wg_HAWG\NSAS\benchmark\results\2_newM\comparison of process.vars.png"/>
+            <wp:cNvGraphicFramePr>
+              <a:graphicFrameLocks xmlns:a="http://schemas.openxmlformats.org/drawingml/2006/main" noChangeAspect="1"/>
+            </wp:cNvGraphicFramePr>
+            <a:graphic xmlns:a="http://schemas.openxmlformats.org/drawingml/2006/main">
+              <a:graphicData uri="http://schemas.openxmlformats.org/drawingml/2006/picture">
+                <pic:pic xmlns:pic="http://schemas.openxmlformats.org/drawingml/2006/picture">
+                  <pic:nvPicPr>
+                    <pic:cNvPr id="0" name="Picture 7" descr="C:\Users\brune001\my git files\wg_HAWG\NSAS\benchmark\results\2_newM\comparison of process.vars.png"/>
+                    <pic:cNvPicPr>
+                      <a:picLocks noChangeAspect="1" noChangeArrowheads="1"/>
+                    </pic:cNvPicPr>
+                  </pic:nvPicPr>
+                  <pic:blipFill>
+                    <a:blip r:embed="rId11">
+                      <a:extLst>
+                        <a:ext uri="{28A0092B-C50C-407E-A947-70E740481C1C}">
+                          <a14:useLocalDpi xmlns:a14="http://schemas.microsoft.com/office/drawing/2010/main" val="0"/>
+                        </a:ext>
+                      </a:extLst>
+                    </a:blip>
+                    <a:srcRect/>
+                    <a:stretch>
+                      <a:fillRect/>
+                    </a:stretch>
+                  </pic:blipFill>
+                  <pic:spPr bwMode="auto">
+                    <a:xfrm>
+                      <a:off x="0" y="0"/>
+                      <a:ext cx="3240000" cy="3240000"/>
+                    </a:xfrm>
+                    <a:prstGeom prst="rect">
+                      <a:avLst/>
+                    </a:prstGeom>
+                    <a:noFill/>
+                    <a:ln>
+                      <a:noFill/>
+                    </a:ln>
+                  </pic:spPr>
+                </pic:pic>
+              </a:graphicData>
+            </a:graphic>
+          </wp:inline>
+        </w:drawing>
+      </w:r>
+    </w:p>
+    <w:p>
+      <w:r>
+        <w:t xml:space="preserve">Figure </w:t>
+      </w:r>
+      <w:r>
+        <w:t>5</w:t>
+      </w:r>
+      <w:r>
+        <w:t xml:space="preserve"> : comparison of estimated </w:t>
+      </w:r>
+      <w:r>
+        <w:t>observation and process variances</w:t>
+      </w:r>
+      <w:r>
+        <w:t xml:space="preserve"> for the assessments with the old and with the updated natural mortality</w:t>
+      </w:r>
+    </w:p>
+    <w:p/>
+    <w:p>
+      <w:pPr>
+        <w:jc w:val="center"/>
+      </w:pPr>
+      <w:r>
+        <w:rPr>
+          <w:noProof/>
+          <w:lang w:eastAsia="en-GB"/>
+        </w:rPr>
+        <w:drawing>
+          <wp:inline distT="0" distB="0" distL="0" distR="0">
+            <wp:extent cx="4320000" cy="4320000"/>
+            <wp:effectExtent l="0" t="0" r="4445" b="4445"/>
+            <wp:docPr id="11" name="Picture 11" descr="C:\Users\brune001\my git files\wg_HAWG\NSAS\benchmark\results\2_newM\comparison of model uncertainty.png"/>
+            <wp:cNvGraphicFramePr>
+              <a:graphicFrameLocks xmlns:a="http://schemas.openxmlformats.org/drawingml/2006/main" noChangeAspect="1"/>
+            </wp:cNvGraphicFramePr>
+            <a:graphic xmlns:a="http://schemas.openxmlformats.org/drawingml/2006/main">
+              <a:graphicData uri="http://schemas.openxmlformats.org/drawingml/2006/picture">
+                <pic:pic xmlns:pic="http://schemas.openxmlformats.org/drawingml/2006/picture">
+                  <pic:nvPicPr>
+                    <pic:cNvPr id="0" name="Picture 8" descr="C:\Users\brune001\my git files\wg_HAWG\NSAS\benchmark\results\2_newM\comparison of model uncertainty.png"/>
+                    <pic:cNvPicPr>
+                      <a:picLocks noChangeAspect="1" noChangeArrowheads="1"/>
+                    </pic:cNvPicPr>
+                  </pic:nvPicPr>
+                  <pic:blipFill>
+                    <a:blip r:embed="rId12">
+                      <a:extLst>
+                        <a:ext uri="{28A0092B-C50C-407E-A947-70E740481C1C}">
+                          <a14:useLocalDpi xmlns:a14="http://schemas.microsoft.com/office/drawing/2010/main" val="0"/>
+                        </a:ext>
+                      </a:extLst>
+                    </a:blip>
+                    <a:srcRect/>
+                    <a:stretch>
+                      <a:fillRect/>
+                    </a:stretch>
+                  </pic:blipFill>
+                  <pic:spPr bwMode="auto">
+                    <a:xfrm>
+                      <a:off x="0" y="0"/>
+                      <a:ext cx="4320000" cy="4320000"/>
+                    </a:xfrm>
+                    <a:prstGeom prst="rect">
+                      <a:avLst/>
+                    </a:prstGeom>
+                    <a:noFill/>
+                    <a:ln>
+                      <a:noFill/>
+                    </a:ln>
+                  </pic:spPr>
+                </pic:pic>
+              </a:graphicData>
+            </a:graphic>
+          </wp:inline>
+        </w:drawing>
+      </w:r>
+    </w:p>
+    <w:p>
+      <w:r>
+        <w:t xml:space="preserve">Figure </w:t>
+      </w:r>
+      <w:r>
+        <w:t>6</w:t>
+      </w:r>
+      <w:r>
+        <w:t xml:space="preserve"> : comparison of </w:t>
+      </w:r>
+      <w:r>
+        <w:t xml:space="preserve">uncertainty (CV) of </w:t>
+      </w:r>
+      <w:proofErr w:type="spellStart"/>
+      <w:r>
+        <w:t>Fbar</w:t>
+      </w:r>
+      <w:proofErr w:type="spellEnd"/>
+      <w:r>
+        <w:t>, SSB and Recruitment</w:t>
+      </w:r>
+      <w:r>
+        <w:t xml:space="preserve"> for the assessments with the old and with the updated natural mortality</w:t>
+      </w:r>
+    </w:p>
+    <w:p>
+      <w:pPr>
+        <w:jc w:val="center"/>
+      </w:pPr>
+      <w:r>
+        <w:rPr>
+          <w:noProof/>
+          <w:lang w:eastAsia="en-GB"/>
+        </w:rPr>
+        <w:lastRenderedPageBreak/>
+        <w:drawing>
+          <wp:inline distT="0" distB="0" distL="0" distR="0">
+            <wp:extent cx="3960000" cy="3960000"/>
+            <wp:effectExtent l="0" t="0" r="2540" b="2540"/>
+            <wp:docPr id="12" name="Picture 12" descr="C:\Users\brune001\my git files\wg_HAWG\NSAS\benchmark\results\2_newM\comparison of stock trajectories.png"/>
+            <wp:cNvGraphicFramePr>
+              <a:graphicFrameLocks xmlns:a="http://schemas.openxmlformats.org/drawingml/2006/main" noChangeAspect="1"/>
+            </wp:cNvGraphicFramePr>
+            <a:graphic xmlns:a="http://schemas.openxmlformats.org/drawingml/2006/main">
+              <a:graphicData uri="http://schemas.openxmlformats.org/drawingml/2006/picture">
+                <pic:pic xmlns:pic="http://schemas.openxmlformats.org/drawingml/2006/picture">
+                  <pic:nvPicPr>
+                    <pic:cNvPr id="0" name="Picture 9" descr="C:\Users\brune001\my git files\wg_HAWG\NSAS\benchmark\results\2_newM\comparison of stock trajectories.png"/>
+                    <pic:cNvPicPr>
+                      <a:picLocks noChangeAspect="1" noChangeArrowheads="1"/>
+                    </pic:cNvPicPr>
+                  </pic:nvPicPr>
+                  <pic:blipFill>
+                    <a:blip r:embed="rId13">
+                      <a:extLst>
+                        <a:ext uri="{28A0092B-C50C-407E-A947-70E740481C1C}">
+                          <a14:useLocalDpi xmlns:a14="http://schemas.microsoft.com/office/drawing/2010/main" val="0"/>
+                        </a:ext>
+                      </a:extLst>
+                    </a:blip>
+                    <a:srcRect/>
+                    <a:stretch>
+                      <a:fillRect/>
+                    </a:stretch>
+                  </pic:blipFill>
+                  <pic:spPr bwMode="auto">
+                    <a:xfrm>
+                      <a:off x="0" y="0"/>
+                      <a:ext cx="3960000" cy="3960000"/>
+                    </a:xfrm>
+                    <a:prstGeom prst="rect">
+                      <a:avLst/>
+                    </a:prstGeom>
+                    <a:noFill/>
+                    <a:ln>
+                      <a:noFill/>
+                    </a:ln>
+                  </pic:spPr>
+                </pic:pic>
+              </a:graphicData>
+            </a:graphic>
+          </wp:inline>
+        </w:drawing>
+      </w:r>
+    </w:p>
+    <w:p>
+      <w:r>
+        <w:t xml:space="preserve">Figure 6 : comparison of </w:t>
+      </w:r>
+      <w:r>
+        <w:t>stock trajectories (</w:t>
+      </w:r>
+      <w:proofErr w:type="spellStart"/>
+      <w:r>
+        <w:t>Fbar</w:t>
+      </w:r>
+      <w:proofErr w:type="spellEnd"/>
+      <w:r>
+        <w:t>, SSB and Recruitment</w:t>
+      </w:r>
+      <w:r>
+        <w:t>)</w:t>
+      </w:r>
+      <w:r>
+        <w:t xml:space="preserve"> for the assessments with the old and with the updated natural mortality</w:t>
       </w:r>
     </w:p>
     <w:p/>
     <w:sectPr>
       <w:pgSz w:w="11906" w:h="16838"/>
-      <w:pgMar w:top="1417" w:right="1417" w:bottom="1417" w:left="1417" w:header="720" w:footer="720" w:gutter="0"/>
+      <w:pgMar w:top="1417" w:right="849" w:bottom="1417" w:left="1417" w:header="720" w:footer="720" w:gutter="0"/>
       <w:cols w:space="720"/>
       <w:docGrid w:linePitch="360"/>
     </w:sectPr>
@@ -2069,10 +3516,9 @@
   <w:style w:type="paragraph" w:default="1" w:styleId="Normal">
     <w:name w:val="Normal"/>
     <w:qFormat/>
-    <w:rsid w:val="00421736"/>
+    <w:rsid w:val="00B01663"/>
     <w:pPr>
-      <w:spacing w:before="0" w:after="0" w:line="240" w:lineRule="auto"/>
-      <w:jc w:val="left"/>
+      <w:spacing w:line="240" w:lineRule="auto"/>
     </w:pPr>
     <w:rPr>
       <w:rFonts w:ascii="Calibri" w:eastAsiaTheme="minorHAnsi" w:hAnsi="Calibri"/>
@@ -2613,6 +4059,36 @@
       <w:lang w:val="en-US"/>
     </w:rPr>
   </w:style>
+  <w:style w:type="character" w:styleId="Hyperlink">
+    <w:name w:val="Hyperlink"/>
+    <w:basedOn w:val="DefaultParagraphFont"/>
+    <w:uiPriority w:val="99"/>
+    <w:unhideWhenUsed/>
+    <w:rsid w:val="00053FD6"/>
+    <w:rPr>
+      <w:color w:val="0563C1" w:themeColor="hyperlink"/>
+      <w:u w:val="single"/>
+    </w:rPr>
+  </w:style>
+  <w:style w:type="table" w:styleId="TableGrid">
+    <w:name w:val="Table Grid"/>
+    <w:basedOn w:val="TableNormal"/>
+    <w:uiPriority w:val="59"/>
+    <w:rsid w:val="00A459DF"/>
+    <w:pPr>
+      <w:spacing w:before="0" w:after="0" w:line="240" w:lineRule="auto"/>
+    </w:pPr>
+    <w:tblPr>
+      <w:tblBorders>
+        <w:top w:val="single" w:sz="4" w:space="0" w:color="auto"/>
+        <w:left w:val="single" w:sz="4" w:space="0" w:color="auto"/>
+        <w:bottom w:val="single" w:sz="4" w:space="0" w:color="auto"/>
+        <w:right w:val="single" w:sz="4" w:space="0" w:color="auto"/>
+        <w:insideH w:val="single" w:sz="4" w:space="0" w:color="auto"/>
+        <w:insideV w:val="single" w:sz="4" w:space="0" w:color="auto"/>
+      </w:tblBorders>
+    </w:tblPr>
+  </w:style>
 </w:styles>
 </file>
 

</xml_diff>

<commit_message>
update NSAS benchmark 01/15/2018
</commit_message>
<xml_diff>
--- a/NSAS/benchmark/report herring benchmark preparation WMR.docx
+++ b/NSAS/benchmark/report herring benchmark preparation WMR.docx
@@ -91,7 +91,6 @@
           <w:szCs w:val="20"/>
         </w:rPr>
       </w:pPr>
-      <w:proofErr w:type="spellStart"/>
       <w:r>
         <w:rPr>
           <w:rFonts w:ascii="Verdana" w:hAnsi="Verdana"/>
@@ -100,18 +99,7 @@
           <w:sz w:val="20"/>
           <w:szCs w:val="20"/>
         </w:rPr>
-        <w:t>Wageningen</w:t>
-      </w:r>
-      <w:proofErr w:type="spellEnd"/>
-      <w:r>
-        <w:rPr>
-          <w:rFonts w:ascii="Verdana" w:hAnsi="Verdana"/>
-          <w:b/>
-          <w:bCs/>
-          <w:sz w:val="20"/>
-          <w:szCs w:val="20"/>
-        </w:rPr>
-        <w:t xml:space="preserve"> Marine Research</w:t>
+        <w:t>Wageningen Marine Research</w:t>
       </w:r>
     </w:p>
     <w:p>
@@ -430,14 +418,8 @@
         </w:rPr>
         <w:t xml:space="preserve">Adding </w:t>
       </w:r>
-      <w:r>
-        <w:rPr>
-          <w:rFonts w:ascii="Verdana" w:hAnsi="Verdana"/>
-          <w:sz w:val="20"/>
-          <w:szCs w:val="20"/>
-        </w:rPr>
-        <w:t xml:space="preserve"> </w:t>
-      </w:r>
+      <w:bookmarkStart w:id="0" w:name="_GoBack"/>
+      <w:bookmarkEnd w:id="0"/>
       <w:r>
         <w:rPr>
           <w:rFonts w:ascii="Verdana" w:hAnsi="Verdana"/>
@@ -509,6 +491,45 @@
         </w:rPr>
         <w:t xml:space="preserve"> for all ages</w:t>
       </w:r>
+      <w:r>
+        <w:rPr>
+          <w:rFonts w:ascii="Verdana" w:hAnsi="Verdana"/>
+          <w:sz w:val="20"/>
+          <w:szCs w:val="20"/>
+        </w:rPr>
+        <w:t>, leaving aggregation with default settings</w:t>
+      </w:r>
+    </w:p>
+    <w:p>
+      <w:pPr>
+        <w:pStyle w:val="ListParagraph"/>
+        <w:numPr>
+          <w:ilvl w:val="1"/>
+          <w:numId w:val="6"/>
+        </w:numPr>
+        <w:contextualSpacing w:val="0"/>
+        <w:rPr>
+          <w:rFonts w:ascii="Verdana" w:hAnsi="Verdana"/>
+          <w:sz w:val="20"/>
+          <w:szCs w:val="20"/>
+        </w:rPr>
+      </w:pPr>
+      <w:r>
+        <w:rPr>
+          <w:rFonts w:ascii="Verdana" w:hAnsi="Verdana"/>
+          <w:sz w:val="20"/>
+          <w:szCs w:val="20"/>
+        </w:rPr>
+        <w:t>(Optional) changing aggre</w:t>
+      </w:r>
+      <w:r>
+        <w:rPr>
+          <w:rFonts w:ascii="Verdana" w:hAnsi="Verdana"/>
+          <w:sz w:val="20"/>
+          <w:szCs w:val="20"/>
+        </w:rPr>
+        <w:t>gation settings</w:t>
+      </w:r>
     </w:p>
     <w:p>
       <w:pPr>
@@ -768,6 +789,7 @@
           <w:sz w:val="20"/>
           <w:szCs w:val="20"/>
         </w:rPr>
+        <w:lastRenderedPageBreak/>
         <w:t xml:space="preserve">model likelihood (goodness of fit), which was used to test the significance of </w:t>
       </w:r>
       <w:r>
@@ -814,7 +836,6 @@
           <w:sz w:val="20"/>
           <w:szCs w:val="20"/>
         </w:rPr>
-        <w:lastRenderedPageBreak/>
         <w:t xml:space="preserve">residuals for the observations </w:t>
       </w:r>
       <w:r>
@@ -869,25 +890,7 @@
           <w:sz w:val="20"/>
           <w:szCs w:val="20"/>
         </w:rPr>
-        <w:t xml:space="preserve">ch parameters are estimated. Standard deviation (or here confidence intervals) of the parameter estimates can be compared between 2 assessments. The strength of parameter correlations can also be compared between 2 models. uncertainty in parameters reflect in uncertainty in the states, we are investigated here using the CV of essential quantities defining stock status (SSB, </w:t>
-      </w:r>
-      <w:proofErr w:type="spellStart"/>
-      <w:r>
-        <w:rPr>
-          <w:rFonts w:ascii="Verdana" w:hAnsi="Verdana"/>
-          <w:sz w:val="20"/>
-          <w:szCs w:val="20"/>
-        </w:rPr>
-        <w:t>Fbar</w:t>
-      </w:r>
-      <w:proofErr w:type="spellEnd"/>
-      <w:r>
-        <w:rPr>
-          <w:rFonts w:ascii="Verdana" w:hAnsi="Verdana"/>
-          <w:sz w:val="20"/>
-          <w:szCs w:val="20"/>
-        </w:rPr>
-        <w:t xml:space="preserve"> and recruitment).</w:t>
+        <w:t>ch parameters are estimated. Standard deviation (or here confidence intervals) of the parameter estimates can be compared between 2 assessments. The strength of parameter correlations can also be compared between 2 models. uncertainty in parameters reflect in uncertainty in the states, we are investigated here using the CV of essential quantities defining stock status (SSB, Fbar and recruitment).</w:t>
       </w:r>
     </w:p>
     <w:p>
@@ -967,25 +970,7 @@
           <w:sz w:val="20"/>
           <w:szCs w:val="20"/>
         </w:rPr>
-        <w:t xml:space="preserve">ll the R scripts, model output and figures are available on </w:t>
-      </w:r>
-      <w:proofErr w:type="spellStart"/>
-      <w:r>
-        <w:rPr>
-          <w:rFonts w:ascii="Verdana" w:hAnsi="Verdana"/>
-          <w:sz w:val="20"/>
-          <w:szCs w:val="20"/>
-        </w:rPr>
-        <w:t>Github</w:t>
-      </w:r>
-      <w:proofErr w:type="spellEnd"/>
-      <w:r>
-        <w:rPr>
-          <w:rFonts w:ascii="Verdana" w:hAnsi="Verdana"/>
-          <w:sz w:val="20"/>
-          <w:szCs w:val="20"/>
-        </w:rPr>
-        <w:t xml:space="preserve"> (</w:t>
+        <w:t>ll the R scripts, model output and figures are available on Github (</w:t>
       </w:r>
       <w:hyperlink r:id="rId5" w:history="1">
         <w:r>
@@ -1114,27 +1099,13 @@
     </w:p>
     <w:p>
       <w:r>
-        <w:t>The proportion of fishing mortality occurring before spawning (</w:t>
-      </w:r>
-      <w:proofErr w:type="spellStart"/>
-      <w:r>
-        <w:t>Fprop</w:t>
-      </w:r>
-      <w:proofErr w:type="spellEnd"/>
-      <w:r>
-        <w:t xml:space="preserve">) time </w:t>
+        <w:t xml:space="preserve">The proportion of fishing mortality occurring before spawning (Fprop) time </w:t>
       </w:r>
       <w:r>
         <w:t xml:space="preserve">is used in the model to compute the number of individuals at spawning time, and therefore SSB. This data </w:t>
       </w:r>
       <w:r>
-        <w:t xml:space="preserve">has been updated from a single value </w:t>
-      </w:r>
-      <w:r>
-        <w:t xml:space="preserve">constant </w:t>
-      </w:r>
-      <w:r>
-        <w:t>through time, to a time varying vector</w:t>
+        <w:t>has been updated from a single value constant through time, to a time varying vector</w:t>
       </w:r>
       <w:r>
         <w:t xml:space="preserve"> (but remains age-invariant)</w:t>
@@ -1152,15 +1123,7 @@
         <w:t>s</w:t>
       </w:r>
       <w:r>
-        <w:t xml:space="preserve"> a comparison of the </w:t>
-      </w:r>
-      <w:proofErr w:type="spellStart"/>
-      <w:r>
-        <w:t>Fprop</w:t>
-      </w:r>
-      <w:proofErr w:type="spellEnd"/>
-      <w:r>
-        <w:t xml:space="preserve"> vector using in the HAWG2017 assessment with the new vector.</w:t>
+        <w:t xml:space="preserve"> a comparison of the Fprop vector using in the HAWG2017 assessment with the new vector.</w:t>
       </w:r>
       <w:r>
         <w:t xml:space="preserve"> The new values fluctuate around 0.62, just under the value of the previous assessment, 0.67. </w:t>
@@ -1182,32 +1145,7 @@
     </w:p>
     <w:p>
       <w:r>
-        <w:t xml:space="preserve">Given the limited magnitude of the changes on the input vector </w:t>
-      </w:r>
-      <w:proofErr w:type="spellStart"/>
-      <w:r>
-        <w:t>Fprop</w:t>
-      </w:r>
-      <w:proofErr w:type="spellEnd"/>
-      <w:r>
-        <w:t>, and the fact that the fit to the only SSB index (SCAI) is very poor in the model, t</w:t>
-      </w:r>
-      <w:r>
-        <w:t xml:space="preserve">he SAM model fitted on this new </w:t>
-      </w:r>
-      <w:proofErr w:type="spellStart"/>
-      <w:r>
-        <w:t>Fprop</w:t>
-      </w:r>
-      <w:proofErr w:type="spellEnd"/>
-      <w:r>
-        <w:t xml:space="preserve"> data (named 1_newFprop) almost identical to the last HAWG assessment</w:t>
-      </w:r>
-      <w:r>
-        <w:t xml:space="preserve"> (figure 2)</w:t>
-      </w:r>
-      <w:r>
-        <w:t xml:space="preserve">. There is almost no difference (and certainly none significant) difference in estimated model parameters (not shown). </w:t>
+        <w:t xml:space="preserve">Given the limited magnitude of the changes on the input vector Fprop, and the fact that the fit to the only SSB index (SCAI) is very poor in the model, the SAM model fitted on this new Fprop data (named 1_newFprop) almost identical to the last HAWG assessment (figure 2). There is almost no difference (and certainly none significant) difference in estimated model parameters (not shown). </w:t>
       </w:r>
     </w:p>
     <w:p/>
@@ -1226,29 +1164,13 @@
     </w:p>
     <w:p>
       <w:r>
-        <w:t xml:space="preserve">The revision of the </w:t>
-      </w:r>
-      <w:proofErr w:type="spellStart"/>
-      <w:r>
-        <w:t>Fprop</w:t>
-      </w:r>
-      <w:proofErr w:type="spellEnd"/>
-      <w:r>
-        <w:t xml:space="preserve"> data has virtually no effect on the assessment, and since the new data is an improvement on the constant value used in the past, this change in the assessment should be accepted. In case of significant change in activity of the fishery</w:t>
+        <w:t>The revision of the Fprop data has virtually no effect on the assessment, and since the new data is an improvement on the constant value used in the past, this change in the assessment should be accepted. In case of significant change in activity of the fishery</w:t>
       </w:r>
       <w:r>
         <w:t xml:space="preserve"> in the future</w:t>
       </w:r>
       <w:r>
-        <w:t xml:space="preserve">, or in the time of spawning, it is important to incorporate this information in the assessment. It is therefore preferable to update each year the values of </w:t>
-      </w:r>
-      <w:proofErr w:type="spellStart"/>
-      <w:r>
-        <w:t>Fprop</w:t>
-      </w:r>
-      <w:proofErr w:type="spellEnd"/>
-      <w:r>
-        <w:t>, instead of using a constant value.</w:t>
+        <w:t>, or in the time of spawning, it is important to incorporate this information in the assessment. It is therefore preferable to update each year the values of Fprop, instead of using a constant value.</w:t>
       </w:r>
     </w:p>
     <w:p/>
@@ -1262,7 +1184,6 @@
           <w:noProof/>
           <w:lang w:eastAsia="en-GB"/>
         </w:rPr>
-        <w:lastRenderedPageBreak/>
         <w:drawing>
           <wp:inline distT="0" distB="0" distL="0" distR="0" wp14:anchorId="6CA6B36E" wp14:editId="02C69747">
             <wp:extent cx="5760720" cy="3326130"/>
@@ -1361,15 +1282,7 @@
         <w:t xml:space="preserve">Figure 2 : comparison of the stock trajectories </w:t>
       </w:r>
       <w:r>
-        <w:t xml:space="preserve">for the assessment using the old and the new </w:t>
-      </w:r>
-      <w:proofErr w:type="spellStart"/>
-      <w:r>
-        <w:t>Fprop</w:t>
-      </w:r>
-      <w:proofErr w:type="spellEnd"/>
-      <w:r>
-        <w:t xml:space="preserve"> data.</w:t>
+        <w:t>for the assessment using the old and the new Fprop data.</w:t>
       </w:r>
     </w:p>
     <w:p/>
@@ -1393,7 +1306,7 @@
           <w:sz w:val="20"/>
           <w:szCs w:val="20"/>
         </w:rPr>
-        <w:t xml:space="preserve">Update of the </w:t>
+        <w:t xml:space="preserve">Update of the natural mortality </w:t>
       </w:r>
       <w:r>
         <w:rPr>
@@ -1403,9 +1316,11 @@
           <w:sz w:val="20"/>
           <w:szCs w:val="20"/>
         </w:rPr>
-        <w:t xml:space="preserve">natural mortality </w:t>
-      </w:r>
-      <w:r>
+        <w:t>matrix</w:t>
+      </w:r>
+    </w:p>
+    <w:p>
+      <w:pPr>
         <w:rPr>
           <w:rFonts w:ascii="Verdana" w:hAnsi="Verdana"/>
           <w:b/>
@@ -1413,18 +1328,6 @@
           <w:sz w:val="20"/>
           <w:szCs w:val="20"/>
         </w:rPr>
-        <w:t>matrix</w:t>
-      </w:r>
-    </w:p>
-    <w:p>
-      <w:pPr>
-        <w:rPr>
-          <w:rFonts w:ascii="Verdana" w:hAnsi="Verdana"/>
-          <w:b/>
-          <w:bCs/>
-          <w:sz w:val="20"/>
-          <w:szCs w:val="20"/>
-        </w:rPr>
       </w:pPr>
     </w:p>
     <w:p>
@@ -1683,27 +1586,7 @@
           <w:sz w:val="20"/>
           <w:szCs w:val="20"/>
         </w:rPr>
-        <w:t xml:space="preserve">There was no marked differences in the uncertainty on the parameter estimates (figure 4-5). The overall model uncertainty on the quantities relevant to management (SSB, </w:t>
-      </w:r>
-      <w:proofErr w:type="spellStart"/>
-      <w:r>
-        <w:rPr>
-          <w:rFonts w:ascii="Verdana" w:hAnsi="Verdana"/>
-          <w:bCs/>
-          <w:sz w:val="20"/>
-          <w:szCs w:val="20"/>
-        </w:rPr>
-        <w:t>Fbar</w:t>
-      </w:r>
-      <w:proofErr w:type="spellEnd"/>
-      <w:r>
-        <w:rPr>
-          <w:rFonts w:ascii="Verdana" w:hAnsi="Verdana"/>
-          <w:bCs/>
-          <w:sz w:val="20"/>
-          <w:szCs w:val="20"/>
-        </w:rPr>
-        <w:t xml:space="preserve">, figure 6) </w:t>
+        <w:t xml:space="preserve">There was no marked differences in the uncertainty on the parameter estimates (figure 4-5). The overall model uncertainty on the quantities relevant to management (SSB, Fbar, figure 6) </w:t>
       </w:r>
       <w:r>
         <w:rPr>
@@ -1776,27 +1659,7 @@
           <w:sz w:val="20"/>
           <w:szCs w:val="20"/>
         </w:rPr>
-        <w:t xml:space="preserve">SSB around 16% lower for the recent decades and up to 25% for the early part of the time series (figure 6). Conversely the </w:t>
-      </w:r>
-      <w:proofErr w:type="spellStart"/>
-      <w:r>
-        <w:rPr>
-          <w:rFonts w:ascii="Verdana" w:hAnsi="Verdana"/>
-          <w:bCs/>
-          <w:sz w:val="20"/>
-          <w:szCs w:val="20"/>
-        </w:rPr>
-        <w:t>Fbar</w:t>
-      </w:r>
-      <w:proofErr w:type="spellEnd"/>
-      <w:r>
-        <w:rPr>
-          <w:rFonts w:ascii="Verdana" w:hAnsi="Verdana"/>
-          <w:bCs/>
-          <w:sz w:val="20"/>
-          <w:szCs w:val="20"/>
-        </w:rPr>
-        <w:t xml:space="preserve"> values are estimated around 20% higher for the recent decades and up to 30% for the older years.</w:t>
+        <w:t>SSB around 16% lower for the recent decades and up to 25% for the early part of the time series (figure 6). Conversely the Fbar values are estimated around 20% higher for the recent decades and up to 30% for the older years.</w:t>
       </w:r>
     </w:p>
     <w:p>
@@ -1864,27 +1727,7 @@
           <w:sz w:val="20"/>
           <w:szCs w:val="20"/>
         </w:rPr>
-        <w:t xml:space="preserve"> in SSB and </w:t>
-      </w:r>
-      <w:proofErr w:type="spellStart"/>
-      <w:r>
-        <w:rPr>
-          <w:rFonts w:ascii="Verdana" w:hAnsi="Verdana"/>
-          <w:bCs/>
-          <w:sz w:val="20"/>
-          <w:szCs w:val="20"/>
-        </w:rPr>
-        <w:t>Fbar</w:t>
-      </w:r>
-      <w:proofErr w:type="spellEnd"/>
-      <w:r>
-        <w:rPr>
-          <w:rFonts w:ascii="Verdana" w:hAnsi="Verdana"/>
-          <w:bCs/>
-          <w:sz w:val="20"/>
-          <w:szCs w:val="20"/>
-        </w:rPr>
-        <w:t xml:space="preserve"> trends observed on figure 6). This rescaling of the stock explains the differences in estimated survey catchabilities.</w:t>
+        <w:t xml:space="preserve"> in SSB and Fbar trends observed on figure 6). This rescaling of the stock explains the differences in estimated survey catchabilities.</w:t>
       </w:r>
     </w:p>
     <w:p>
@@ -1923,8 +1766,6 @@
         </w:rPr>
         <w:t xml:space="preserve"> these two paramters</w:t>
       </w:r>
-      <w:bookmarkStart w:id="0" w:name="_GoBack"/>
-      <w:bookmarkEnd w:id="0"/>
       <w:r>
         <w:rPr>
           <w:rFonts w:ascii="Verdana" w:hAnsi="Verdana"/>
@@ -2020,6 +1861,7 @@
           <w:sz w:val="20"/>
           <w:szCs w:val="20"/>
         </w:rPr>
+        <w:lastRenderedPageBreak/>
         <w:t>However it is important to point out that, given the sensitivity of the NSAS assessment to the revision of the SMS model shown here, the uncertainty in the output of the SMS model adds uncertainty on the NSAS assessment (in addition to the SAM model uncertainty).</w:t>
       </w:r>
     </w:p>
@@ -2166,6 +2008,7 @@
     </w:p>
     <w:p>
       <w:r>
+        <w:lastRenderedPageBreak/>
         <w:t>Figure 4 : comparison of estimated survey catchability for the assessments with the old and with the updated natural mortality</w:t>
       </w:r>
     </w:p>
@@ -2175,7 +2018,6 @@
           <w:noProof/>
           <w:lang w:eastAsia="en-GB"/>
         </w:rPr>
-        <w:lastRenderedPageBreak/>
         <w:drawing>
           <wp:inline distT="0" distB="0" distL="0" distR="0">
             <wp:extent cx="2630358" cy="3240000"/>
@@ -2230,7 +2072,6 @@
       </w:r>
       <w:r>
         <w:rPr>
-          <w:rStyle w:val="Normal"/>
           <w:rFonts w:ascii="Times New Roman" w:eastAsia="Times New Roman" w:hAnsi="Times New Roman"/>
           <w:snapToGrid w:val="0"/>
           <w:color w:val="000000"/>
@@ -2301,19 +2142,7 @@
     </w:p>
     <w:p>
       <w:r>
-        <w:t xml:space="preserve">Figure </w:t>
-      </w:r>
-      <w:r>
-        <w:t>5</w:t>
-      </w:r>
-      <w:r>
-        <w:t xml:space="preserve"> : comparison of estimated </w:t>
-      </w:r>
-      <w:r>
-        <w:t>observation and process variances</w:t>
-      </w:r>
-      <w:r>
-        <w:t xml:space="preserve"> for the assessments with the old and with the updated natural mortality</w:t>
+        <w:t>Figure 5 : comparison of estimated observation and process variances for the assessments with the old and with the updated natural mortality</w:t>
       </w:r>
     </w:p>
     <w:p/>
@@ -2378,27 +2207,8 @@
     </w:p>
     <w:p>
       <w:r>
-        <w:t xml:space="preserve">Figure </w:t>
-      </w:r>
-      <w:r>
-        <w:t>6</w:t>
-      </w:r>
-      <w:r>
-        <w:t xml:space="preserve"> : comparison of </w:t>
-      </w:r>
-      <w:r>
-        <w:t xml:space="preserve">uncertainty (CV) of </w:t>
-      </w:r>
-      <w:proofErr w:type="spellStart"/>
-      <w:r>
-        <w:t>Fbar</w:t>
-      </w:r>
-      <w:proofErr w:type="spellEnd"/>
-      <w:r>
-        <w:t>, SSB and Recruitment</w:t>
-      </w:r>
-      <w:r>
-        <w:t xml:space="preserve"> for the assessments with the old and with the updated natural mortality</w:t>
+        <w:lastRenderedPageBreak/>
+        <w:t>Figure 6 : comparison of uncertainty (CV) of Fbar, SSB and Recruitment for the assessments with the old and with the updated natural mortality</w:t>
       </w:r>
     </w:p>
     <w:p>
@@ -2410,7 +2220,6 @@
           <w:noProof/>
           <w:lang w:eastAsia="en-GB"/>
         </w:rPr>
-        <w:lastRenderedPageBreak/>
         <w:drawing>
           <wp:inline distT="0" distB="0" distL="0" distR="0">
             <wp:extent cx="3960000" cy="3960000"/>
@@ -2463,24 +2272,7 @@
     </w:p>
     <w:p>
       <w:r>
-        <w:t xml:space="preserve">Figure 6 : comparison of </w:t>
-      </w:r>
-      <w:r>
-        <w:t>stock trajectories (</w:t>
-      </w:r>
-      <w:proofErr w:type="spellStart"/>
-      <w:r>
-        <w:t>Fbar</w:t>
-      </w:r>
-      <w:proofErr w:type="spellEnd"/>
-      <w:r>
-        <w:t>, SSB and Recruitment</w:t>
-      </w:r>
-      <w:r>
-        <w:t>)</w:t>
-      </w:r>
-      <w:r>
-        <w:t xml:space="preserve"> for the assessments with the old and with the updated natural mortality</w:t>
+        <w:t>Figure 6 : comparison of stock trajectories (Fbar, SSB and Recruitment) for the assessments with the old and with the updated natural mortality</w:t>
       </w:r>
     </w:p>
     <w:p/>

</xml_diff>

<commit_message>
update NSAS benchmark 18/01/2018
</commit_message>
<xml_diff>
--- a/NSAS/benchmark/report herring benchmark preparation WMR.docx
+++ b/NSAS/benchmark/report herring benchmark preparation WMR.docx
@@ -91,6 +91,7 @@
           <w:szCs w:val="20"/>
         </w:rPr>
       </w:pPr>
+      <w:proofErr w:type="spellStart"/>
       <w:r>
         <w:rPr>
           <w:rFonts w:ascii="Verdana" w:hAnsi="Verdana"/>
@@ -99,7 +100,18 @@
           <w:sz w:val="20"/>
           <w:szCs w:val="20"/>
         </w:rPr>
-        <w:t>Wageningen Marine Research</w:t>
+        <w:t>Wageningen</w:t>
+      </w:r>
+      <w:proofErr w:type="spellEnd"/>
+      <w:r>
+        <w:rPr>
+          <w:rFonts w:ascii="Verdana" w:hAnsi="Verdana"/>
+          <w:b/>
+          <w:bCs/>
+          <w:sz w:val="20"/>
+          <w:szCs w:val="20"/>
+        </w:rPr>
+        <w:t xml:space="preserve"> Marine Research</w:t>
       </w:r>
     </w:p>
     <w:p>
@@ -416,17 +428,7 @@
           <w:sz w:val="20"/>
           <w:szCs w:val="20"/>
         </w:rPr>
-        <w:t xml:space="preserve">Adding </w:t>
-      </w:r>
-      <w:bookmarkStart w:id="0" w:name="_GoBack"/>
-      <w:bookmarkEnd w:id="0"/>
-      <w:r>
-        <w:rPr>
-          <w:rFonts w:ascii="Verdana" w:hAnsi="Verdana"/>
-          <w:sz w:val="20"/>
-          <w:szCs w:val="20"/>
-        </w:rPr>
-        <w:t>older</w:t>
+        <w:t>Adding older</w:t>
       </w:r>
       <w:r>
         <w:rPr>
@@ -890,7 +892,25 @@
           <w:sz w:val="20"/>
           <w:szCs w:val="20"/>
         </w:rPr>
-        <w:t>ch parameters are estimated. Standard deviation (or here confidence intervals) of the parameter estimates can be compared between 2 assessments. The strength of parameter correlations can also be compared between 2 models. uncertainty in parameters reflect in uncertainty in the states, we are investigated here using the CV of essential quantities defining stock status (SSB, Fbar and recruitment).</w:t>
+        <w:t xml:space="preserve">ch parameters are estimated. Standard deviation (or here confidence intervals) of the parameter estimates can be compared between 2 assessments. The strength of parameter correlations can also be compared between 2 models. uncertainty in parameters reflect in uncertainty in the states, we are investigated here using the CV of essential quantities defining stock status (SSB, </w:t>
+      </w:r>
+      <w:proofErr w:type="spellStart"/>
+      <w:r>
+        <w:rPr>
+          <w:rFonts w:ascii="Verdana" w:hAnsi="Verdana"/>
+          <w:sz w:val="20"/>
+          <w:szCs w:val="20"/>
+        </w:rPr>
+        <w:t>Fbar</w:t>
+      </w:r>
+      <w:proofErr w:type="spellEnd"/>
+      <w:r>
+        <w:rPr>
+          <w:rFonts w:ascii="Verdana" w:hAnsi="Verdana"/>
+          <w:sz w:val="20"/>
+          <w:szCs w:val="20"/>
+        </w:rPr>
+        <w:t xml:space="preserve"> and recruitment).</w:t>
       </w:r>
     </w:p>
     <w:p>
@@ -970,7 +990,25 @@
           <w:sz w:val="20"/>
           <w:szCs w:val="20"/>
         </w:rPr>
-        <w:t>ll the R scripts, model output and figures are available on Github (</w:t>
+        <w:t xml:space="preserve">ll the R scripts, model output and figures are available on </w:t>
+      </w:r>
+      <w:proofErr w:type="spellStart"/>
+      <w:r>
+        <w:rPr>
+          <w:rFonts w:ascii="Verdana" w:hAnsi="Verdana"/>
+          <w:sz w:val="20"/>
+          <w:szCs w:val="20"/>
+        </w:rPr>
+        <w:t>Github</w:t>
+      </w:r>
+      <w:proofErr w:type="spellEnd"/>
+      <w:r>
+        <w:rPr>
+          <w:rFonts w:ascii="Verdana" w:hAnsi="Verdana"/>
+          <w:sz w:val="20"/>
+          <w:szCs w:val="20"/>
+        </w:rPr>
+        <w:t xml:space="preserve"> (</w:t>
       </w:r>
       <w:hyperlink r:id="rId5" w:history="1">
         <w:r>
@@ -1099,7 +1137,15 @@
     </w:p>
     <w:p>
       <w:r>
-        <w:t xml:space="preserve">The proportion of fishing mortality occurring before spawning (Fprop) time </w:t>
+        <w:t>The proportion of fishing mortality occurring before spawning (</w:t>
+      </w:r>
+      <w:proofErr w:type="spellStart"/>
+      <w:r>
+        <w:t>Fprop</w:t>
+      </w:r>
+      <w:proofErr w:type="spellEnd"/>
+      <w:r>
+        <w:t xml:space="preserve">) time </w:t>
       </w:r>
       <w:r>
         <w:t xml:space="preserve">is used in the model to compute the number of individuals at spawning time, and therefore SSB. This data </w:t>
@@ -1123,7 +1169,15 @@
         <w:t>s</w:t>
       </w:r>
       <w:r>
-        <w:t xml:space="preserve"> a comparison of the Fprop vector using in the HAWG2017 assessment with the new vector.</w:t>
+        <w:t xml:space="preserve"> a comparison of the </w:t>
+      </w:r>
+      <w:proofErr w:type="spellStart"/>
+      <w:r>
+        <w:t>Fprop</w:t>
+      </w:r>
+      <w:proofErr w:type="spellEnd"/>
+      <w:r>
+        <w:t xml:space="preserve"> vector using in the HAWG2017 assessment with the new vector.</w:t>
       </w:r>
       <w:r>
         <w:t xml:space="preserve"> The new values fluctuate around 0.62, just under the value of the previous assessment, 0.67. </w:t>
@@ -1145,7 +1199,23 @@
     </w:p>
     <w:p>
       <w:r>
-        <w:t xml:space="preserve">Given the limited magnitude of the changes on the input vector Fprop, and the fact that the fit to the only SSB index (SCAI) is very poor in the model, the SAM model fitted on this new Fprop data (named 1_newFprop) almost identical to the last HAWG assessment (figure 2). There is almost no difference (and certainly none significant) difference in estimated model parameters (not shown). </w:t>
+        <w:t xml:space="preserve">Given the limited magnitude of the changes on the input vector </w:t>
+      </w:r>
+      <w:proofErr w:type="spellStart"/>
+      <w:r>
+        <w:t>Fprop</w:t>
+      </w:r>
+      <w:proofErr w:type="spellEnd"/>
+      <w:r>
+        <w:t xml:space="preserve">, and the fact that the fit to the only SSB index (SCAI) is very poor in the model, the SAM model fitted on this new </w:t>
+      </w:r>
+      <w:proofErr w:type="spellStart"/>
+      <w:r>
+        <w:t>Fprop</w:t>
+      </w:r>
+      <w:proofErr w:type="spellEnd"/>
+      <w:r>
+        <w:t xml:space="preserve"> data (named 1_newFprop) almost identical to the last HAWG assessment (figure 2). There is almost no difference (and certainly none significant) difference in estimated model parameters (not shown). </w:t>
       </w:r>
     </w:p>
     <w:p/>
@@ -1164,13 +1234,29 @@
     </w:p>
     <w:p>
       <w:r>
-        <w:t>The revision of the Fprop data has virtually no effect on the assessment, and since the new data is an improvement on the constant value used in the past, this change in the assessment should be accepted. In case of significant change in activity of the fishery</w:t>
+        <w:t xml:space="preserve">The revision of the </w:t>
+      </w:r>
+      <w:proofErr w:type="spellStart"/>
+      <w:r>
+        <w:t>Fprop</w:t>
+      </w:r>
+      <w:proofErr w:type="spellEnd"/>
+      <w:r>
+        <w:t xml:space="preserve"> data has virtually no effect on the assessment, and since the new data is an improvement on the constant value used in the past, this change in the assessment should be accepted. In case of significant change in activity of the fishery</w:t>
       </w:r>
       <w:r>
         <w:t xml:space="preserve"> in the future</w:t>
       </w:r>
       <w:r>
-        <w:t>, or in the time of spawning, it is important to incorporate this information in the assessment. It is therefore preferable to update each year the values of Fprop, instead of using a constant value.</w:t>
+        <w:t xml:space="preserve">, or in the time of spawning, it is important to incorporate this information in the assessment. It is therefore preferable to update each year the values of </w:t>
+      </w:r>
+      <w:proofErr w:type="spellStart"/>
+      <w:r>
+        <w:t>Fprop</w:t>
+      </w:r>
+      <w:proofErr w:type="spellEnd"/>
+      <w:r>
+        <w:t>, instead of using a constant value.</w:t>
       </w:r>
     </w:p>
     <w:p/>
@@ -1282,7 +1368,15 @@
         <w:t xml:space="preserve">Figure 2 : comparison of the stock trajectories </w:t>
       </w:r>
       <w:r>
-        <w:t>for the assessment using the old and the new Fprop data.</w:t>
+        <w:t xml:space="preserve">for the assessment using the old and the new </w:t>
+      </w:r>
+      <w:proofErr w:type="spellStart"/>
+      <w:r>
+        <w:t>Fprop</w:t>
+      </w:r>
+      <w:proofErr w:type="spellEnd"/>
+      <w:r>
+        <w:t xml:space="preserve"> data.</w:t>
       </w:r>
     </w:p>
     <w:p/>
@@ -1586,7 +1680,27 @@
           <w:sz w:val="20"/>
           <w:szCs w:val="20"/>
         </w:rPr>
-        <w:t xml:space="preserve">There was no marked differences in the uncertainty on the parameter estimates (figure 4-5). The overall model uncertainty on the quantities relevant to management (SSB, Fbar, figure 6) </w:t>
+        <w:t xml:space="preserve">There was no marked differences in the uncertainty on the parameter estimates (figure 4-5). The overall model uncertainty on the quantities relevant to management (SSB, </w:t>
+      </w:r>
+      <w:proofErr w:type="spellStart"/>
+      <w:r>
+        <w:rPr>
+          <w:rFonts w:ascii="Verdana" w:hAnsi="Verdana"/>
+          <w:bCs/>
+          <w:sz w:val="20"/>
+          <w:szCs w:val="20"/>
+        </w:rPr>
+        <w:t>Fbar</w:t>
+      </w:r>
+      <w:proofErr w:type="spellEnd"/>
+      <w:r>
+        <w:rPr>
+          <w:rFonts w:ascii="Verdana" w:hAnsi="Verdana"/>
+          <w:bCs/>
+          <w:sz w:val="20"/>
+          <w:szCs w:val="20"/>
+        </w:rPr>
+        <w:t xml:space="preserve">, figure 6) </w:t>
       </w:r>
       <w:r>
         <w:rPr>
@@ -1659,7 +1773,27 @@
           <w:sz w:val="20"/>
           <w:szCs w:val="20"/>
         </w:rPr>
-        <w:t>SSB around 16% lower for the recent decades and up to 25% for the early part of the time series (figure 6). Conversely the Fbar values are estimated around 20% higher for the recent decades and up to 30% for the older years.</w:t>
+        <w:t xml:space="preserve">SSB around 16% lower for the recent decades and up to 25% for the early part of the time series (figure 6). Conversely the </w:t>
+      </w:r>
+      <w:proofErr w:type="spellStart"/>
+      <w:r>
+        <w:rPr>
+          <w:rFonts w:ascii="Verdana" w:hAnsi="Verdana"/>
+          <w:bCs/>
+          <w:sz w:val="20"/>
+          <w:szCs w:val="20"/>
+        </w:rPr>
+        <w:t>Fbar</w:t>
+      </w:r>
+      <w:proofErr w:type="spellEnd"/>
+      <w:r>
+        <w:rPr>
+          <w:rFonts w:ascii="Verdana" w:hAnsi="Verdana"/>
+          <w:bCs/>
+          <w:sz w:val="20"/>
+          <w:szCs w:val="20"/>
+        </w:rPr>
+        <w:t xml:space="preserve"> values are estimated around 20% higher for the recent decades and up to 30% for the older years.</w:t>
       </w:r>
     </w:p>
     <w:p>
@@ -1727,7 +1861,27 @@
           <w:sz w:val="20"/>
           <w:szCs w:val="20"/>
         </w:rPr>
-        <w:t xml:space="preserve"> in SSB and Fbar trends observed on figure 6). This rescaling of the stock explains the differences in estimated survey catchabilities.</w:t>
+        <w:t xml:space="preserve"> in SSB and </w:t>
+      </w:r>
+      <w:proofErr w:type="spellStart"/>
+      <w:r>
+        <w:rPr>
+          <w:rFonts w:ascii="Verdana" w:hAnsi="Verdana"/>
+          <w:bCs/>
+          <w:sz w:val="20"/>
+          <w:szCs w:val="20"/>
+        </w:rPr>
+        <w:t>Fbar</w:t>
+      </w:r>
+      <w:proofErr w:type="spellEnd"/>
+      <w:r>
+        <w:rPr>
+          <w:rFonts w:ascii="Verdana" w:hAnsi="Verdana"/>
+          <w:bCs/>
+          <w:sz w:val="20"/>
+          <w:szCs w:val="20"/>
+        </w:rPr>
+        <w:t xml:space="preserve"> trends observed on figure 6). This rescaling of the stock explains the differences in estimated survey catchabilities.</w:t>
       </w:r>
     </w:p>
     <w:p>
@@ -1764,8 +1918,19 @@
           <w:sz w:val="20"/>
           <w:szCs w:val="20"/>
         </w:rPr>
-        <w:t xml:space="preserve"> these two paramters</w:t>
-      </w:r>
+        <w:t xml:space="preserve"> these two </w:t>
+      </w:r>
+      <w:proofErr w:type="spellStart"/>
+      <w:r>
+        <w:rPr>
+          <w:rFonts w:ascii="Verdana" w:hAnsi="Verdana"/>
+          <w:bCs/>
+          <w:sz w:val="20"/>
+          <w:szCs w:val="20"/>
+        </w:rPr>
+        <w:t>paramters</w:t>
+      </w:r>
+      <w:proofErr w:type="spellEnd"/>
       <w:r>
         <w:rPr>
           <w:rFonts w:ascii="Verdana" w:hAnsi="Verdana"/>
@@ -2208,7 +2373,15 @@
     <w:p>
       <w:r>
         <w:lastRenderedPageBreak/>
-        <w:t>Figure 6 : comparison of uncertainty (CV) of Fbar, SSB and Recruitment for the assessments with the old and with the updated natural mortality</w:t>
+        <w:t xml:space="preserve">Figure 6 : comparison of uncertainty (CV) of </w:t>
+      </w:r>
+      <w:proofErr w:type="spellStart"/>
+      <w:r>
+        <w:t>Fbar</w:t>
+      </w:r>
+      <w:proofErr w:type="spellEnd"/>
+      <w:r>
+        <w:t>, SSB and Recruitment for the assessments with the old and with the updated natural mortality</w:t>
       </w:r>
     </w:p>
     <w:p>
@@ -2272,10 +2445,1282 @@
     </w:p>
     <w:p>
       <w:r>
-        <w:t>Figure 6 : comparison of stock trajectories (Fbar, SSB and Recruitment) for the assessments with the old and with the updated natural mortality</w:t>
-      </w:r>
-    </w:p>
-    <w:p/>
+        <w:t>Figure 6 : comparison of stock trajectories (</w:t>
+      </w:r>
+      <w:proofErr w:type="spellStart"/>
+      <w:r>
+        <w:t>Fbar</w:t>
+      </w:r>
+      <w:proofErr w:type="spellEnd"/>
+      <w:r>
+        <w:t>, SSB and Recruitment) for the assessments with the old and with the updated natural mortality</w:t>
+      </w:r>
+    </w:p>
+    <w:p>
+      <w:pPr>
+        <w:spacing w:line="302" w:lineRule="auto"/>
+      </w:pPr>
+      <w:r>
+        <w:br w:type="page"/>
+      </w:r>
+    </w:p>
+    <w:p>
+      <w:pPr>
+        <w:rPr>
+          <w:rFonts w:ascii="Verdana" w:hAnsi="Verdana"/>
+          <w:b/>
+          <w:sz w:val="20"/>
+          <w:szCs w:val="20"/>
+        </w:rPr>
+      </w:pPr>
+      <w:r>
+        <w:rPr>
+          <w:rFonts w:ascii="Verdana" w:hAnsi="Verdana"/>
+          <w:b/>
+          <w:sz w:val="20"/>
+          <w:szCs w:val="20"/>
+        </w:rPr>
+        <w:lastRenderedPageBreak/>
+        <w:t>Update of IBTS-Q1 index time series</w:t>
+      </w:r>
+      <w:r>
+        <w:rPr>
+          <w:rFonts w:ascii="Verdana" w:hAnsi="Verdana"/>
+          <w:b/>
+          <w:sz w:val="20"/>
+          <w:szCs w:val="20"/>
+        </w:rPr>
+        <w:t xml:space="preserve"> at age 1</w:t>
+      </w:r>
+      <w:r>
+        <w:rPr>
+          <w:rFonts w:ascii="Verdana" w:hAnsi="Verdana"/>
+          <w:b/>
+          <w:sz w:val="20"/>
+          <w:szCs w:val="20"/>
+        </w:rPr>
+        <w:t>:</w:t>
+      </w:r>
+    </w:p>
+    <w:p>
+      <w:pPr>
+        <w:rPr>
+          <w:rFonts w:ascii="Verdana" w:hAnsi="Verdana"/>
+          <w:sz w:val="20"/>
+          <w:szCs w:val="20"/>
+          <w:u w:val="single"/>
+        </w:rPr>
+      </w:pPr>
+      <w:r>
+        <w:rPr>
+          <w:rFonts w:ascii="Verdana" w:hAnsi="Verdana"/>
+          <w:sz w:val="20"/>
+          <w:szCs w:val="20"/>
+          <w:u w:val="single"/>
+        </w:rPr>
+        <w:t>Differences</w:t>
+      </w:r>
+    </w:p>
+    <w:p>
+      <w:pPr>
+        <w:rPr>
+          <w:rFonts w:ascii="Verdana" w:hAnsi="Verdana"/>
+          <w:sz w:val="20"/>
+          <w:szCs w:val="20"/>
+          <w:u w:val="single"/>
+        </w:rPr>
+      </w:pPr>
+      <w:r>
+        <w:rPr>
+          <w:rFonts w:ascii="Verdana" w:hAnsi="Verdana"/>
+          <w:sz w:val="20"/>
+          <w:szCs w:val="20"/>
+          <w:u w:val="single"/>
+        </w:rPr>
+        <w:t>Interpretation</w:t>
+      </w:r>
+    </w:p>
+    <w:p>
+      <w:pPr>
+        <w:rPr>
+          <w:rFonts w:ascii="Verdana" w:hAnsi="Verdana"/>
+          <w:sz w:val="20"/>
+          <w:szCs w:val="20"/>
+          <w:u w:val="single"/>
+        </w:rPr>
+      </w:pPr>
+      <w:r>
+        <w:rPr>
+          <w:rFonts w:ascii="Verdana" w:hAnsi="Verdana"/>
+          <w:sz w:val="20"/>
+          <w:szCs w:val="20"/>
+          <w:u w:val="single"/>
+        </w:rPr>
+        <w:t>Conclusion</w:t>
+      </w:r>
+    </w:p>
+    <w:p>
+      <w:pPr>
+        <w:rPr>
+          <w:rFonts w:ascii="Verdana" w:hAnsi="Verdana"/>
+          <w:sz w:val="20"/>
+          <w:szCs w:val="20"/>
+          <w:u w:val="single"/>
+        </w:rPr>
+      </w:pPr>
+    </w:p>
+    <w:p>
+      <w:pPr>
+        <w:rPr>
+          <w:rFonts w:ascii="Verdana" w:hAnsi="Verdana"/>
+          <w:noProof/>
+          <w:sz w:val="20"/>
+          <w:szCs w:val="20"/>
+          <w:u w:val="single"/>
+          <w:lang w:eastAsia="en-GB"/>
+        </w:rPr>
+      </w:pPr>
+      <w:r>
+        <w:rPr>
+          <w:noProof/>
+          <w:lang w:eastAsia="en-GB"/>
+        </w:rPr>
+        <w:drawing>
+          <wp:inline distT="0" distB="0" distL="0" distR="0" wp14:anchorId="49AD55FE" wp14:editId="07A6D03A">
+            <wp:extent cx="4666667" cy="5228571"/>
+            <wp:effectExtent l="0" t="0" r="635" b="0"/>
+            <wp:docPr id="7" name="Picture 7"/>
+            <wp:cNvGraphicFramePr>
+              <a:graphicFrameLocks xmlns:a="http://schemas.openxmlformats.org/drawingml/2006/main" noChangeAspect="1"/>
+            </wp:cNvGraphicFramePr>
+            <a:graphic xmlns:a="http://schemas.openxmlformats.org/drawingml/2006/main">
+              <a:graphicData uri="http://schemas.openxmlformats.org/drawingml/2006/picture">
+                <pic:pic xmlns:pic="http://schemas.openxmlformats.org/drawingml/2006/picture">
+                  <pic:nvPicPr>
+                    <pic:cNvPr id="1" name=""/>
+                    <pic:cNvPicPr/>
+                  </pic:nvPicPr>
+                  <pic:blipFill>
+                    <a:blip r:embed="rId14"/>
+                    <a:stretch>
+                      <a:fillRect/>
+                    </a:stretch>
+                  </pic:blipFill>
+                  <pic:spPr>
+                    <a:xfrm>
+                      <a:off x="0" y="0"/>
+                      <a:ext cx="4666667" cy="5228571"/>
+                    </a:xfrm>
+                    <a:prstGeom prst="rect">
+                      <a:avLst/>
+                    </a:prstGeom>
+                  </pic:spPr>
+                </pic:pic>
+              </a:graphicData>
+            </a:graphic>
+          </wp:inline>
+        </w:drawing>
+      </w:r>
+    </w:p>
+    <w:p>
+      <w:pPr>
+        <w:rPr>
+          <w:rFonts w:ascii="Verdana" w:hAnsi="Verdana"/>
+          <w:sz w:val="20"/>
+          <w:szCs w:val="20"/>
+        </w:rPr>
+      </w:pPr>
+      <w:r>
+        <w:rPr>
+          <w:rFonts w:ascii="Verdana" w:hAnsi="Verdana"/>
+          <w:sz w:val="20"/>
+          <w:szCs w:val="20"/>
+        </w:rPr>
+        <w:t>Figure: IBTS-Q1 time series</w:t>
+      </w:r>
+    </w:p>
+    <w:p>
+      <w:pPr>
+        <w:rPr>
+          <w:rFonts w:ascii="Verdana" w:hAnsi="Verdana"/>
+          <w:sz w:val="20"/>
+          <w:szCs w:val="20"/>
+        </w:rPr>
+      </w:pPr>
+    </w:p>
+    <w:p>
+      <w:pPr>
+        <w:rPr>
+          <w:rFonts w:ascii="Verdana" w:hAnsi="Verdana"/>
+          <w:sz w:val="20"/>
+          <w:szCs w:val="20"/>
+        </w:rPr>
+      </w:pPr>
+    </w:p>
+    <w:p>
+      <w:pPr>
+        <w:rPr>
+          <w:rFonts w:ascii="Verdana" w:hAnsi="Verdana"/>
+          <w:sz w:val="20"/>
+          <w:szCs w:val="20"/>
+        </w:rPr>
+      </w:pPr>
+    </w:p>
+    <w:p>
+      <w:pPr>
+        <w:rPr>
+          <w:rFonts w:ascii="Verdana" w:hAnsi="Verdana"/>
+          <w:sz w:val="20"/>
+          <w:szCs w:val="20"/>
+        </w:rPr>
+      </w:pPr>
+      <w:r>
+        <w:rPr>
+          <w:noProof/>
+          <w:lang w:eastAsia="en-GB"/>
+        </w:rPr>
+        <w:lastRenderedPageBreak/>
+        <w:drawing>
+          <wp:inline distT="0" distB="0" distL="0" distR="0" wp14:anchorId="6624D348" wp14:editId="1D35960C">
+            <wp:extent cx="4666667" cy="5228571"/>
+            <wp:effectExtent l="0" t="0" r="635" b="0"/>
+            <wp:docPr id="17" name="Picture 17"/>
+            <wp:cNvGraphicFramePr>
+              <a:graphicFrameLocks xmlns:a="http://schemas.openxmlformats.org/drawingml/2006/main" noChangeAspect="1"/>
+            </wp:cNvGraphicFramePr>
+            <a:graphic xmlns:a="http://schemas.openxmlformats.org/drawingml/2006/main">
+              <a:graphicData uri="http://schemas.openxmlformats.org/drawingml/2006/picture">
+                <pic:pic xmlns:pic="http://schemas.openxmlformats.org/drawingml/2006/picture">
+                  <pic:nvPicPr>
+                    <pic:cNvPr id="1" name=""/>
+                    <pic:cNvPicPr/>
+                  </pic:nvPicPr>
+                  <pic:blipFill>
+                    <a:blip r:embed="rId15"/>
+                    <a:stretch>
+                      <a:fillRect/>
+                    </a:stretch>
+                  </pic:blipFill>
+                  <pic:spPr>
+                    <a:xfrm>
+                      <a:off x="0" y="0"/>
+                      <a:ext cx="4666667" cy="5228571"/>
+                    </a:xfrm>
+                    <a:prstGeom prst="rect">
+                      <a:avLst/>
+                    </a:prstGeom>
+                  </pic:spPr>
+                </pic:pic>
+              </a:graphicData>
+            </a:graphic>
+          </wp:inline>
+        </w:drawing>
+      </w:r>
+    </w:p>
+    <w:p>
+      <w:pPr>
+        <w:rPr>
+          <w:rFonts w:ascii="Verdana" w:hAnsi="Verdana"/>
+          <w:sz w:val="20"/>
+          <w:szCs w:val="20"/>
+        </w:rPr>
+      </w:pPr>
+      <w:r>
+        <w:rPr>
+          <w:rFonts w:ascii="Verdana" w:hAnsi="Verdana"/>
+          <w:sz w:val="20"/>
+          <w:szCs w:val="20"/>
+        </w:rPr>
+        <w:t>Figure</w:t>
+      </w:r>
+    </w:p>
+    <w:p>
+      <w:pPr>
+        <w:rPr>
+          <w:rFonts w:ascii="Verdana" w:hAnsi="Verdana"/>
+          <w:sz w:val="20"/>
+          <w:szCs w:val="20"/>
+        </w:rPr>
+      </w:pPr>
+    </w:p>
+    <w:p>
+      <w:pPr>
+        <w:jc w:val="center"/>
+        <w:rPr>
+          <w:rFonts w:ascii="Verdana" w:hAnsi="Verdana"/>
+          <w:sz w:val="20"/>
+          <w:szCs w:val="20"/>
+        </w:rPr>
+      </w:pPr>
+      <w:r>
+        <w:rPr>
+          <w:rFonts w:ascii="Verdana" w:hAnsi="Verdana"/>
+          <w:noProof/>
+          <w:sz w:val="20"/>
+          <w:szCs w:val="20"/>
+          <w:lang w:eastAsia="en-GB"/>
+        </w:rPr>
+        <w:lastRenderedPageBreak/>
+        <w:drawing>
+          <wp:inline distT="0" distB="0" distL="0" distR="0">
+            <wp:extent cx="4391025" cy="5227324"/>
+            <wp:effectExtent l="0" t="0" r="0" b="0"/>
+            <wp:docPr id="18" name="Picture 18"/>
+            <wp:cNvGraphicFramePr>
+              <a:graphicFrameLocks xmlns:a="http://schemas.openxmlformats.org/drawingml/2006/main" noChangeAspect="1"/>
+            </wp:cNvGraphicFramePr>
+            <a:graphic xmlns:a="http://schemas.openxmlformats.org/drawingml/2006/main">
+              <a:graphicData uri="http://schemas.openxmlformats.org/drawingml/2006/picture">
+                <pic:pic xmlns:pic="http://schemas.openxmlformats.org/drawingml/2006/picture">
+                  <pic:nvPicPr>
+                    <pic:cNvPr id="18" name="newIBTSQ1_age1 figures - 26.png"/>
+                    <pic:cNvPicPr/>
+                  </pic:nvPicPr>
+                  <pic:blipFill>
+                    <a:blip r:embed="rId16">
+                      <a:extLst>
+                        <a:ext uri="{28A0092B-C50C-407E-A947-70E740481C1C}">
+                          <a14:useLocalDpi xmlns:a14="http://schemas.microsoft.com/office/drawing/2010/main" val="0"/>
+                        </a:ext>
+                      </a:extLst>
+                    </a:blip>
+                    <a:stretch>
+                      <a:fillRect/>
+                    </a:stretch>
+                  </pic:blipFill>
+                  <pic:spPr>
+                    <a:xfrm>
+                      <a:off x="0" y="0"/>
+                      <a:ext cx="4393705" cy="5230515"/>
+                    </a:xfrm>
+                    <a:prstGeom prst="rect">
+                      <a:avLst/>
+                    </a:prstGeom>
+                  </pic:spPr>
+                </pic:pic>
+              </a:graphicData>
+            </a:graphic>
+          </wp:inline>
+        </w:drawing>
+      </w:r>
+    </w:p>
+    <w:p>
+      <w:pPr>
+        <w:rPr>
+          <w:rFonts w:ascii="Verdana" w:hAnsi="Verdana"/>
+          <w:sz w:val="20"/>
+          <w:szCs w:val="20"/>
+        </w:rPr>
+      </w:pPr>
+      <w:r>
+        <w:rPr>
+          <w:rFonts w:ascii="Verdana" w:hAnsi="Verdana"/>
+          <w:sz w:val="20"/>
+          <w:szCs w:val="20"/>
+        </w:rPr>
+        <w:t>Figure: observation variance by data source</w:t>
+      </w:r>
+    </w:p>
+    <w:p>
+      <w:pPr>
+        <w:rPr>
+          <w:rFonts w:ascii="Verdana" w:hAnsi="Verdana"/>
+          <w:sz w:val="20"/>
+          <w:szCs w:val="20"/>
+        </w:rPr>
+      </w:pPr>
+    </w:p>
+    <w:p>
+      <w:pPr>
+        <w:jc w:val="center"/>
+        <w:rPr>
+          <w:rFonts w:ascii="Verdana" w:hAnsi="Verdana"/>
+          <w:sz w:val="20"/>
+          <w:szCs w:val="20"/>
+        </w:rPr>
+      </w:pPr>
+      <w:r>
+        <w:rPr>
+          <w:noProof/>
+          <w:lang w:eastAsia="en-GB"/>
+        </w:rPr>
+        <w:lastRenderedPageBreak/>
+        <w:drawing>
+          <wp:inline distT="0" distB="0" distL="0" distR="0" wp14:anchorId="7C291E61" wp14:editId="369004E2">
+            <wp:extent cx="4666667" cy="5228571"/>
+            <wp:effectExtent l="0" t="0" r="635" b="0"/>
+            <wp:docPr id="21" name="Picture 21"/>
+            <wp:cNvGraphicFramePr>
+              <a:graphicFrameLocks xmlns:a="http://schemas.openxmlformats.org/drawingml/2006/main" noChangeAspect="1"/>
+            </wp:cNvGraphicFramePr>
+            <a:graphic xmlns:a="http://schemas.openxmlformats.org/drawingml/2006/main">
+              <a:graphicData uri="http://schemas.openxmlformats.org/drawingml/2006/picture">
+                <pic:pic xmlns:pic="http://schemas.openxmlformats.org/drawingml/2006/picture">
+                  <pic:nvPicPr>
+                    <pic:cNvPr id="1" name=""/>
+                    <pic:cNvPicPr/>
+                  </pic:nvPicPr>
+                  <pic:blipFill>
+                    <a:blip r:embed="rId17"/>
+                    <a:stretch>
+                      <a:fillRect/>
+                    </a:stretch>
+                  </pic:blipFill>
+                  <pic:spPr>
+                    <a:xfrm>
+                      <a:off x="0" y="0"/>
+                      <a:ext cx="4666667" cy="5228571"/>
+                    </a:xfrm>
+                    <a:prstGeom prst="rect">
+                      <a:avLst/>
+                    </a:prstGeom>
+                  </pic:spPr>
+                </pic:pic>
+              </a:graphicData>
+            </a:graphic>
+          </wp:inline>
+        </w:drawing>
+      </w:r>
+    </w:p>
+    <w:p>
+      <w:pPr>
+        <w:rPr>
+          <w:rFonts w:ascii="Verdana" w:hAnsi="Verdana"/>
+          <w:sz w:val="20"/>
+          <w:szCs w:val="20"/>
+        </w:rPr>
+      </w:pPr>
+      <w:r>
+        <w:rPr>
+          <w:rFonts w:ascii="Verdana" w:hAnsi="Verdana"/>
+          <w:sz w:val="20"/>
+          <w:szCs w:val="20"/>
+        </w:rPr>
+        <w:t>Figure: assessment uncert</w:t>
+      </w:r>
+      <w:bookmarkStart w:id="0" w:name="_GoBack"/>
+      <w:bookmarkEnd w:id="0"/>
+      <w:r>
+        <w:rPr>
+          <w:rFonts w:ascii="Verdana" w:hAnsi="Verdana"/>
+          <w:sz w:val="20"/>
+          <w:szCs w:val="20"/>
+        </w:rPr>
+        <w:t>ainty</w:t>
+      </w:r>
+    </w:p>
+    <w:p>
+      <w:pPr>
+        <w:jc w:val="center"/>
+        <w:rPr>
+          <w:rFonts w:ascii="Verdana" w:hAnsi="Verdana"/>
+          <w:sz w:val="20"/>
+          <w:szCs w:val="20"/>
+        </w:rPr>
+      </w:pPr>
+      <w:r>
+        <w:rPr>
+          <w:noProof/>
+          <w:lang w:eastAsia="en-GB"/>
+        </w:rPr>
+        <w:lastRenderedPageBreak/>
+        <w:drawing>
+          <wp:inline distT="0" distB="0" distL="0" distR="0" wp14:anchorId="22727EAE" wp14:editId="035B3432">
+            <wp:extent cx="4666667" cy="5228571"/>
+            <wp:effectExtent l="0" t="0" r="635" b="0"/>
+            <wp:docPr id="15" name="Picture 15"/>
+            <wp:cNvGraphicFramePr>
+              <a:graphicFrameLocks xmlns:a="http://schemas.openxmlformats.org/drawingml/2006/main" noChangeAspect="1"/>
+            </wp:cNvGraphicFramePr>
+            <a:graphic xmlns:a="http://schemas.openxmlformats.org/drawingml/2006/main">
+              <a:graphicData uri="http://schemas.openxmlformats.org/drawingml/2006/picture">
+                <pic:pic xmlns:pic="http://schemas.openxmlformats.org/drawingml/2006/picture">
+                  <pic:nvPicPr>
+                    <pic:cNvPr id="1" name=""/>
+                    <pic:cNvPicPr/>
+                  </pic:nvPicPr>
+                  <pic:blipFill>
+                    <a:blip r:embed="rId18"/>
+                    <a:stretch>
+                      <a:fillRect/>
+                    </a:stretch>
+                  </pic:blipFill>
+                  <pic:spPr>
+                    <a:xfrm>
+                      <a:off x="0" y="0"/>
+                      <a:ext cx="4666667" cy="5228571"/>
+                    </a:xfrm>
+                    <a:prstGeom prst="rect">
+                      <a:avLst/>
+                    </a:prstGeom>
+                  </pic:spPr>
+                </pic:pic>
+              </a:graphicData>
+            </a:graphic>
+          </wp:inline>
+        </w:drawing>
+      </w:r>
+    </w:p>
+    <w:p>
+      <w:pPr>
+        <w:jc w:val="left"/>
+        <w:rPr>
+          <w:rFonts w:ascii="Verdana" w:hAnsi="Verdana"/>
+          <w:sz w:val="20"/>
+          <w:szCs w:val="20"/>
+        </w:rPr>
+      </w:pPr>
+      <w:r>
+        <w:rPr>
+          <w:rFonts w:ascii="Verdana" w:hAnsi="Verdana"/>
+          <w:sz w:val="20"/>
+          <w:szCs w:val="20"/>
+        </w:rPr>
+        <w:t>Figure: stock trajectory</w:t>
+      </w:r>
+    </w:p>
+    <w:p>
+      <w:pPr>
+        <w:jc w:val="left"/>
+        <w:rPr>
+          <w:rFonts w:ascii="Verdana" w:hAnsi="Verdana"/>
+          <w:sz w:val="20"/>
+          <w:szCs w:val="20"/>
+        </w:rPr>
+      </w:pPr>
+    </w:p>
+    <w:p>
+      <w:pPr>
+        <w:jc w:val="left"/>
+        <w:rPr>
+          <w:rFonts w:ascii="Verdana" w:hAnsi="Verdana"/>
+          <w:sz w:val="20"/>
+          <w:szCs w:val="20"/>
+        </w:rPr>
+      </w:pPr>
+    </w:p>
+    <w:p>
+      <w:pPr>
+        <w:spacing w:line="302" w:lineRule="auto"/>
+        <w:rPr>
+          <w:rFonts w:ascii="Verdana" w:hAnsi="Verdana"/>
+          <w:sz w:val="20"/>
+          <w:szCs w:val="20"/>
+          <w:u w:val="single"/>
+        </w:rPr>
+      </w:pPr>
+      <w:r>
+        <w:rPr>
+          <w:rFonts w:ascii="Verdana" w:hAnsi="Verdana"/>
+          <w:sz w:val="20"/>
+          <w:szCs w:val="20"/>
+          <w:u w:val="single"/>
+        </w:rPr>
+        <w:br w:type="page"/>
+      </w:r>
+    </w:p>
+    <w:p>
+      <w:pPr>
+        <w:rPr>
+          <w:rFonts w:ascii="Verdana" w:hAnsi="Verdana"/>
+          <w:b/>
+          <w:sz w:val="20"/>
+          <w:szCs w:val="20"/>
+        </w:rPr>
+      </w:pPr>
+      <w:r>
+        <w:rPr>
+          <w:rFonts w:ascii="Verdana" w:hAnsi="Verdana"/>
+          <w:b/>
+          <w:sz w:val="20"/>
+          <w:szCs w:val="20"/>
+        </w:rPr>
+        <w:lastRenderedPageBreak/>
+        <w:t>Use</w:t>
+      </w:r>
+      <w:r>
+        <w:rPr>
+          <w:rFonts w:ascii="Verdana" w:hAnsi="Verdana"/>
+          <w:b/>
+          <w:sz w:val="20"/>
+          <w:szCs w:val="20"/>
+        </w:rPr>
+        <w:t xml:space="preserve"> of IBTS-Q1 index time series</w:t>
+      </w:r>
+      <w:r>
+        <w:rPr>
+          <w:rFonts w:ascii="Verdana" w:hAnsi="Verdana"/>
+          <w:b/>
+          <w:sz w:val="20"/>
+          <w:szCs w:val="20"/>
+        </w:rPr>
+        <w:t xml:space="preserve"> at age 1 to 5</w:t>
+      </w:r>
+      <w:r>
+        <w:rPr>
+          <w:rFonts w:ascii="Verdana" w:hAnsi="Verdana"/>
+          <w:b/>
+          <w:sz w:val="20"/>
+          <w:szCs w:val="20"/>
+        </w:rPr>
+        <w:t>:</w:t>
+      </w:r>
+    </w:p>
+    <w:p>
+      <w:pPr>
+        <w:rPr>
+          <w:rFonts w:ascii="Verdana" w:hAnsi="Verdana"/>
+          <w:sz w:val="20"/>
+          <w:szCs w:val="20"/>
+          <w:u w:val="single"/>
+        </w:rPr>
+      </w:pPr>
+      <w:r>
+        <w:rPr>
+          <w:rFonts w:ascii="Verdana" w:hAnsi="Verdana"/>
+          <w:sz w:val="20"/>
+          <w:szCs w:val="20"/>
+          <w:u w:val="single"/>
+        </w:rPr>
+        <w:t>Differences</w:t>
+      </w:r>
+    </w:p>
+    <w:p>
+      <w:pPr>
+        <w:rPr>
+          <w:rFonts w:ascii="Verdana" w:hAnsi="Verdana"/>
+          <w:sz w:val="20"/>
+          <w:szCs w:val="20"/>
+          <w:u w:val="single"/>
+        </w:rPr>
+      </w:pPr>
+      <w:r>
+        <w:rPr>
+          <w:rFonts w:ascii="Verdana" w:hAnsi="Verdana"/>
+          <w:sz w:val="20"/>
+          <w:szCs w:val="20"/>
+          <w:u w:val="single"/>
+        </w:rPr>
+        <w:t>Interpretation</w:t>
+      </w:r>
+    </w:p>
+    <w:p>
+      <w:pPr>
+        <w:rPr>
+          <w:rFonts w:ascii="Verdana" w:hAnsi="Verdana"/>
+          <w:sz w:val="20"/>
+          <w:szCs w:val="20"/>
+          <w:u w:val="single"/>
+        </w:rPr>
+      </w:pPr>
+      <w:r>
+        <w:rPr>
+          <w:rFonts w:ascii="Verdana" w:hAnsi="Verdana"/>
+          <w:sz w:val="20"/>
+          <w:szCs w:val="20"/>
+          <w:u w:val="single"/>
+        </w:rPr>
+        <w:t>Conclusion</w:t>
+      </w:r>
+    </w:p>
+    <w:p>
+      <w:pPr>
+        <w:rPr>
+          <w:rFonts w:ascii="Verdana" w:hAnsi="Verdana"/>
+          <w:b/>
+          <w:sz w:val="20"/>
+          <w:szCs w:val="20"/>
+        </w:rPr>
+      </w:pPr>
+    </w:p>
+    <w:p>
+      <w:pPr>
+        <w:rPr>
+          <w:rFonts w:ascii="Verdana" w:hAnsi="Verdana"/>
+          <w:b/>
+          <w:sz w:val="20"/>
+          <w:szCs w:val="20"/>
+        </w:rPr>
+      </w:pPr>
+      <w:r>
+        <w:rPr>
+          <w:rFonts w:ascii="Verdana" w:hAnsi="Verdana"/>
+          <w:b/>
+          <w:noProof/>
+          <w:sz w:val="20"/>
+          <w:szCs w:val="20"/>
+          <w:lang w:eastAsia="en-GB"/>
+        </w:rPr>
+        <w:drawing>
+          <wp:inline distT="0" distB="0" distL="0" distR="0">
+            <wp:extent cx="4921230" cy="5858510"/>
+            <wp:effectExtent l="0" t="0" r="0" b="0"/>
+            <wp:docPr id="19" name="Picture 19"/>
+            <wp:cNvGraphicFramePr>
+              <a:graphicFrameLocks xmlns:a="http://schemas.openxmlformats.org/drawingml/2006/main" noChangeAspect="1"/>
+            </wp:cNvGraphicFramePr>
+            <a:graphic xmlns:a="http://schemas.openxmlformats.org/drawingml/2006/main">
+              <a:graphicData uri="http://schemas.openxmlformats.org/drawingml/2006/picture">
+                <pic:pic xmlns:pic="http://schemas.openxmlformats.org/drawingml/2006/picture">
+                  <pic:nvPicPr>
+                    <pic:cNvPr id="19" name="newIBTSQ1_allAges figures - 31.png"/>
+                    <pic:cNvPicPr/>
+                  </pic:nvPicPr>
+                  <pic:blipFill>
+                    <a:blip r:embed="rId19">
+                      <a:extLst>
+                        <a:ext uri="{28A0092B-C50C-407E-A947-70E740481C1C}">
+                          <a14:useLocalDpi xmlns:a14="http://schemas.microsoft.com/office/drawing/2010/main" val="0"/>
+                        </a:ext>
+                      </a:extLst>
+                    </a:blip>
+                    <a:stretch>
+                      <a:fillRect/>
+                    </a:stretch>
+                  </pic:blipFill>
+                  <pic:spPr>
+                    <a:xfrm>
+                      <a:off x="0" y="0"/>
+                      <a:ext cx="4930501" cy="5869547"/>
+                    </a:xfrm>
+                    <a:prstGeom prst="rect">
+                      <a:avLst/>
+                    </a:prstGeom>
+                  </pic:spPr>
+                </pic:pic>
+              </a:graphicData>
+            </a:graphic>
+          </wp:inline>
+        </w:drawing>
+      </w:r>
+    </w:p>
+    <w:p>
+      <w:pPr>
+        <w:rPr>
+          <w:rFonts w:ascii="Verdana" w:hAnsi="Verdana"/>
+          <w:sz w:val="20"/>
+          <w:szCs w:val="20"/>
+        </w:rPr>
+      </w:pPr>
+      <w:r>
+        <w:rPr>
+          <w:rFonts w:ascii="Verdana" w:hAnsi="Verdana"/>
+          <w:sz w:val="20"/>
+          <w:szCs w:val="20"/>
+        </w:rPr>
+        <w:t xml:space="preserve">Figure: </w:t>
+      </w:r>
+      <w:r>
+        <w:rPr>
+          <w:rFonts w:ascii="Verdana" w:hAnsi="Verdana"/>
+          <w:sz w:val="20"/>
+          <w:szCs w:val="20"/>
+        </w:rPr>
+        <w:t>Observation variance by data source</w:t>
+      </w:r>
+    </w:p>
+    <w:p>
+      <w:pPr>
+        <w:rPr>
+          <w:rFonts w:ascii="Verdana" w:hAnsi="Verdana"/>
+          <w:sz w:val="20"/>
+          <w:szCs w:val="20"/>
+        </w:rPr>
+      </w:pPr>
+    </w:p>
+    <w:p>
+      <w:pPr>
+        <w:jc w:val="center"/>
+        <w:rPr>
+          <w:rFonts w:ascii="Verdana" w:hAnsi="Verdana"/>
+          <w:sz w:val="20"/>
+          <w:szCs w:val="20"/>
+        </w:rPr>
+      </w:pPr>
+      <w:r>
+        <w:rPr>
+          <w:noProof/>
+          <w:lang w:eastAsia="en-GB"/>
+        </w:rPr>
+        <w:lastRenderedPageBreak/>
+        <w:drawing>
+          <wp:inline distT="0" distB="0" distL="0" distR="0" wp14:anchorId="3248DDCF" wp14:editId="7B55B4D1">
+            <wp:extent cx="4666667" cy="5228571"/>
+            <wp:effectExtent l="0" t="0" r="635" b="0"/>
+            <wp:docPr id="20" name="Picture 20"/>
+            <wp:cNvGraphicFramePr>
+              <a:graphicFrameLocks xmlns:a="http://schemas.openxmlformats.org/drawingml/2006/main" noChangeAspect="1"/>
+            </wp:cNvGraphicFramePr>
+            <a:graphic xmlns:a="http://schemas.openxmlformats.org/drawingml/2006/main">
+              <a:graphicData uri="http://schemas.openxmlformats.org/drawingml/2006/picture">
+                <pic:pic xmlns:pic="http://schemas.openxmlformats.org/drawingml/2006/picture">
+                  <pic:nvPicPr>
+                    <pic:cNvPr id="1" name=""/>
+                    <pic:cNvPicPr/>
+                  </pic:nvPicPr>
+                  <pic:blipFill>
+                    <a:blip r:embed="rId20"/>
+                    <a:stretch>
+                      <a:fillRect/>
+                    </a:stretch>
+                  </pic:blipFill>
+                  <pic:spPr>
+                    <a:xfrm>
+                      <a:off x="0" y="0"/>
+                      <a:ext cx="4666667" cy="5228571"/>
+                    </a:xfrm>
+                    <a:prstGeom prst="rect">
+                      <a:avLst/>
+                    </a:prstGeom>
+                  </pic:spPr>
+                </pic:pic>
+              </a:graphicData>
+            </a:graphic>
+          </wp:inline>
+        </w:drawing>
+      </w:r>
+    </w:p>
+    <w:p>
+      <w:pPr>
+        <w:jc w:val="left"/>
+        <w:rPr>
+          <w:rFonts w:ascii="Verdana" w:hAnsi="Verdana"/>
+          <w:sz w:val="20"/>
+          <w:szCs w:val="20"/>
+        </w:rPr>
+      </w:pPr>
+      <w:r>
+        <w:rPr>
+          <w:rFonts w:ascii="Verdana" w:hAnsi="Verdana"/>
+          <w:sz w:val="20"/>
+          <w:szCs w:val="20"/>
+        </w:rPr>
+        <w:t xml:space="preserve">Figure: </w:t>
+      </w:r>
+    </w:p>
+    <w:p>
+      <w:pPr>
+        <w:spacing w:line="302" w:lineRule="auto"/>
+        <w:rPr>
+          <w:rFonts w:ascii="Verdana" w:hAnsi="Verdana"/>
+          <w:sz w:val="20"/>
+          <w:szCs w:val="20"/>
+          <w:u w:val="single"/>
+        </w:rPr>
+      </w:pPr>
+      <w:r>
+        <w:rPr>
+          <w:rFonts w:ascii="Verdana" w:hAnsi="Verdana"/>
+          <w:sz w:val="20"/>
+          <w:szCs w:val="20"/>
+          <w:u w:val="single"/>
+        </w:rPr>
+        <w:br w:type="page"/>
+      </w:r>
+    </w:p>
+    <w:p>
+      <w:pPr>
+        <w:rPr>
+          <w:rFonts w:ascii="Verdana" w:hAnsi="Verdana"/>
+          <w:b/>
+          <w:sz w:val="20"/>
+          <w:szCs w:val="20"/>
+        </w:rPr>
+      </w:pPr>
+      <w:r>
+        <w:rPr>
+          <w:rFonts w:ascii="Verdana" w:hAnsi="Verdana"/>
+          <w:b/>
+          <w:sz w:val="20"/>
+          <w:szCs w:val="20"/>
+        </w:rPr>
+        <w:lastRenderedPageBreak/>
+        <w:t>Including</w:t>
+      </w:r>
+      <w:r>
+        <w:rPr>
+          <w:rFonts w:ascii="Verdana" w:hAnsi="Verdana"/>
+          <w:b/>
+          <w:sz w:val="20"/>
+          <w:szCs w:val="20"/>
+        </w:rPr>
+        <w:t xml:space="preserve"> </w:t>
+      </w:r>
+      <w:r>
+        <w:rPr>
+          <w:rFonts w:ascii="Verdana" w:hAnsi="Verdana"/>
+          <w:b/>
+          <w:sz w:val="20"/>
+          <w:szCs w:val="20"/>
+        </w:rPr>
+        <w:t>IBTS-Q3</w:t>
+      </w:r>
+      <w:r>
+        <w:rPr>
+          <w:rFonts w:ascii="Verdana" w:hAnsi="Verdana"/>
+          <w:b/>
+          <w:sz w:val="20"/>
+          <w:szCs w:val="20"/>
+        </w:rPr>
+        <w:t xml:space="preserve"> index time series at age 1</w:t>
+      </w:r>
+      <w:r>
+        <w:rPr>
+          <w:rFonts w:ascii="Verdana" w:hAnsi="Verdana"/>
+          <w:b/>
+          <w:sz w:val="20"/>
+          <w:szCs w:val="20"/>
+        </w:rPr>
+        <w:t>:</w:t>
+      </w:r>
+    </w:p>
+    <w:p>
+      <w:pPr>
+        <w:rPr>
+          <w:rFonts w:ascii="Verdana" w:hAnsi="Verdana"/>
+          <w:sz w:val="20"/>
+          <w:szCs w:val="20"/>
+          <w:u w:val="single"/>
+        </w:rPr>
+      </w:pPr>
+      <w:r>
+        <w:rPr>
+          <w:rFonts w:ascii="Verdana" w:hAnsi="Verdana"/>
+          <w:sz w:val="20"/>
+          <w:szCs w:val="20"/>
+          <w:u w:val="single"/>
+        </w:rPr>
+        <w:t>Differences</w:t>
+      </w:r>
+    </w:p>
+    <w:p>
+      <w:pPr>
+        <w:rPr>
+          <w:rFonts w:ascii="Verdana" w:hAnsi="Verdana"/>
+          <w:sz w:val="20"/>
+          <w:szCs w:val="20"/>
+          <w:u w:val="single"/>
+        </w:rPr>
+      </w:pPr>
+      <w:r>
+        <w:rPr>
+          <w:rFonts w:ascii="Verdana" w:hAnsi="Verdana"/>
+          <w:sz w:val="20"/>
+          <w:szCs w:val="20"/>
+          <w:u w:val="single"/>
+        </w:rPr>
+        <w:t>Interpretation</w:t>
+      </w:r>
+    </w:p>
+    <w:p>
+      <w:pPr>
+        <w:rPr>
+          <w:rFonts w:ascii="Verdana" w:hAnsi="Verdana"/>
+          <w:sz w:val="20"/>
+          <w:szCs w:val="20"/>
+          <w:u w:val="single"/>
+        </w:rPr>
+      </w:pPr>
+      <w:r>
+        <w:rPr>
+          <w:rFonts w:ascii="Verdana" w:hAnsi="Verdana"/>
+          <w:sz w:val="20"/>
+          <w:szCs w:val="20"/>
+          <w:u w:val="single"/>
+        </w:rPr>
+        <w:t>Conclusion</w:t>
+      </w:r>
+    </w:p>
+    <w:p>
+      <w:pPr>
+        <w:rPr>
+          <w:rFonts w:ascii="Verdana" w:hAnsi="Verdana"/>
+          <w:b/>
+          <w:sz w:val="20"/>
+          <w:szCs w:val="20"/>
+        </w:rPr>
+      </w:pPr>
+    </w:p>
+    <w:p>
+      <w:pPr>
+        <w:rPr>
+          <w:rFonts w:ascii="Verdana" w:hAnsi="Verdana"/>
+          <w:b/>
+          <w:sz w:val="20"/>
+          <w:szCs w:val="20"/>
+        </w:rPr>
+      </w:pPr>
+      <w:r>
+        <w:rPr>
+          <w:noProof/>
+          <w:lang w:eastAsia="en-GB"/>
+        </w:rPr>
+        <w:drawing>
+          <wp:inline distT="0" distB="0" distL="0" distR="0" wp14:anchorId="3F521973" wp14:editId="4BA72A51">
+            <wp:extent cx="6115050" cy="7286625"/>
+            <wp:effectExtent l="0" t="0" r="0" b="9525"/>
+            <wp:docPr id="14" name="Picture 14" descr="D:\git\wg_HAWG\NSAS\benchmark\results\3b_newIBTSQ1_allAges\IBTSQ3 time series per age 6 .png"/>
+            <wp:cNvGraphicFramePr>
+              <a:graphicFrameLocks xmlns:a="http://schemas.openxmlformats.org/drawingml/2006/main" noChangeAspect="1"/>
+            </wp:cNvGraphicFramePr>
+            <a:graphic xmlns:a="http://schemas.openxmlformats.org/drawingml/2006/main">
+              <a:graphicData uri="http://schemas.openxmlformats.org/drawingml/2006/picture">
+                <pic:pic xmlns:pic="http://schemas.openxmlformats.org/drawingml/2006/picture">
+                  <pic:nvPicPr>
+                    <pic:cNvPr id="0" name="Picture 3" descr="D:\git\wg_HAWG\NSAS\benchmark\results\3b_newIBTSQ1_allAges\IBTSQ3 time series per age 6 .png"/>
+                    <pic:cNvPicPr>
+                      <a:picLocks noChangeAspect="1" noChangeArrowheads="1"/>
+                    </pic:cNvPicPr>
+                  </pic:nvPicPr>
+                  <pic:blipFill>
+                    <a:blip r:embed="rId21">
+                      <a:extLst>
+                        <a:ext uri="{28A0092B-C50C-407E-A947-70E740481C1C}">
+                          <a14:useLocalDpi xmlns:a14="http://schemas.microsoft.com/office/drawing/2010/main" val="0"/>
+                        </a:ext>
+                      </a:extLst>
+                    </a:blip>
+                    <a:srcRect/>
+                    <a:stretch>
+                      <a:fillRect/>
+                    </a:stretch>
+                  </pic:blipFill>
+                  <pic:spPr bwMode="auto">
+                    <a:xfrm>
+                      <a:off x="0" y="0"/>
+                      <a:ext cx="6115050" cy="7286625"/>
+                    </a:xfrm>
+                    <a:prstGeom prst="rect">
+                      <a:avLst/>
+                    </a:prstGeom>
+                    <a:noFill/>
+                    <a:ln>
+                      <a:noFill/>
+                    </a:ln>
+                  </pic:spPr>
+                </pic:pic>
+              </a:graphicData>
+            </a:graphic>
+          </wp:inline>
+        </w:drawing>
+      </w:r>
+    </w:p>
+    <w:p>
+      <w:pPr>
+        <w:rPr>
+          <w:rFonts w:ascii="Verdana" w:hAnsi="Verdana"/>
+          <w:sz w:val="20"/>
+          <w:szCs w:val="20"/>
+        </w:rPr>
+      </w:pPr>
+      <w:r>
+        <w:rPr>
+          <w:rFonts w:ascii="Verdana" w:hAnsi="Verdana"/>
+          <w:sz w:val="20"/>
+          <w:szCs w:val="20"/>
+        </w:rPr>
+        <w:t>Figure:</w:t>
+      </w:r>
+      <w:r>
+        <w:rPr>
+          <w:rFonts w:ascii="Verdana" w:hAnsi="Verdana"/>
+          <w:sz w:val="20"/>
+          <w:szCs w:val="20"/>
+        </w:rPr>
+        <w:t xml:space="preserve"> IBTS-Q3 time series</w:t>
+      </w:r>
+    </w:p>
+    <w:p>
+      <w:pPr>
+        <w:spacing w:line="302" w:lineRule="auto"/>
+        <w:rPr>
+          <w:rFonts w:ascii="Verdana" w:hAnsi="Verdana"/>
+          <w:sz w:val="20"/>
+          <w:szCs w:val="20"/>
+          <w:u w:val="single"/>
+        </w:rPr>
+      </w:pPr>
+      <w:r>
+        <w:rPr>
+          <w:rFonts w:ascii="Verdana" w:hAnsi="Verdana"/>
+          <w:sz w:val="20"/>
+          <w:szCs w:val="20"/>
+          <w:u w:val="single"/>
+        </w:rPr>
+        <w:lastRenderedPageBreak/>
+        <w:br w:type="page"/>
+      </w:r>
+    </w:p>
+    <w:p>
+      <w:pPr>
+        <w:rPr>
+          <w:rFonts w:ascii="Verdana" w:hAnsi="Verdana"/>
+          <w:b/>
+          <w:sz w:val="20"/>
+          <w:szCs w:val="20"/>
+        </w:rPr>
+      </w:pPr>
+      <w:r>
+        <w:rPr>
+          <w:rFonts w:ascii="Verdana" w:hAnsi="Verdana"/>
+          <w:b/>
+          <w:sz w:val="20"/>
+          <w:szCs w:val="20"/>
+        </w:rPr>
+        <w:lastRenderedPageBreak/>
+        <w:t>Including</w:t>
+      </w:r>
+      <w:r>
+        <w:rPr>
+          <w:rFonts w:ascii="Verdana" w:hAnsi="Verdana"/>
+          <w:b/>
+          <w:sz w:val="20"/>
+          <w:szCs w:val="20"/>
+        </w:rPr>
+        <w:t xml:space="preserve"> </w:t>
+      </w:r>
+      <w:r>
+        <w:rPr>
+          <w:rFonts w:ascii="Verdana" w:hAnsi="Verdana"/>
+          <w:b/>
+          <w:sz w:val="20"/>
+          <w:szCs w:val="20"/>
+        </w:rPr>
+        <w:t>IBTS-Q3</w:t>
+      </w:r>
+      <w:r>
+        <w:rPr>
+          <w:rFonts w:ascii="Verdana" w:hAnsi="Verdana"/>
+          <w:b/>
+          <w:sz w:val="20"/>
+          <w:szCs w:val="20"/>
+        </w:rPr>
+        <w:t xml:space="preserve"> index time series</w:t>
+      </w:r>
+      <w:r>
+        <w:rPr>
+          <w:rFonts w:ascii="Verdana" w:hAnsi="Verdana"/>
+          <w:b/>
+          <w:sz w:val="20"/>
+          <w:szCs w:val="20"/>
+        </w:rPr>
+        <w:t xml:space="preserve"> at all available ages (</w:t>
+      </w:r>
+      <w:r>
+        <w:rPr>
+          <w:rFonts w:ascii="Verdana" w:hAnsi="Verdana"/>
+          <w:b/>
+          <w:sz w:val="20"/>
+          <w:szCs w:val="20"/>
+        </w:rPr>
+        <w:t>0</w:t>
+      </w:r>
+      <w:r>
+        <w:rPr>
+          <w:rFonts w:ascii="Verdana" w:hAnsi="Verdana"/>
+          <w:b/>
+          <w:sz w:val="20"/>
+          <w:szCs w:val="20"/>
+        </w:rPr>
+        <w:t>-6)</w:t>
+      </w:r>
+      <w:r>
+        <w:rPr>
+          <w:rFonts w:ascii="Verdana" w:hAnsi="Verdana"/>
+          <w:b/>
+          <w:sz w:val="20"/>
+          <w:szCs w:val="20"/>
+        </w:rPr>
+        <w:t>:</w:t>
+      </w:r>
+    </w:p>
+    <w:p>
+      <w:pPr>
+        <w:rPr>
+          <w:rFonts w:ascii="Verdana" w:hAnsi="Verdana"/>
+          <w:sz w:val="20"/>
+          <w:szCs w:val="20"/>
+          <w:u w:val="single"/>
+        </w:rPr>
+      </w:pPr>
+      <w:r>
+        <w:rPr>
+          <w:rFonts w:ascii="Verdana" w:hAnsi="Verdana"/>
+          <w:sz w:val="20"/>
+          <w:szCs w:val="20"/>
+          <w:u w:val="single"/>
+        </w:rPr>
+        <w:t>Differences</w:t>
+      </w:r>
+    </w:p>
+    <w:p>
+      <w:pPr>
+        <w:rPr>
+          <w:rFonts w:ascii="Verdana" w:hAnsi="Verdana"/>
+          <w:sz w:val="20"/>
+          <w:szCs w:val="20"/>
+          <w:u w:val="single"/>
+        </w:rPr>
+      </w:pPr>
+      <w:r>
+        <w:rPr>
+          <w:rFonts w:ascii="Verdana" w:hAnsi="Verdana"/>
+          <w:sz w:val="20"/>
+          <w:szCs w:val="20"/>
+          <w:u w:val="single"/>
+        </w:rPr>
+        <w:t>Interpretation</w:t>
+      </w:r>
+    </w:p>
+    <w:p>
+      <w:pPr>
+        <w:rPr>
+          <w:rFonts w:ascii="Verdana" w:hAnsi="Verdana"/>
+          <w:sz w:val="20"/>
+          <w:szCs w:val="20"/>
+          <w:u w:val="single"/>
+        </w:rPr>
+      </w:pPr>
+      <w:r>
+        <w:rPr>
+          <w:rFonts w:ascii="Verdana" w:hAnsi="Verdana"/>
+          <w:sz w:val="20"/>
+          <w:szCs w:val="20"/>
+          <w:u w:val="single"/>
+        </w:rPr>
+        <w:t>Conclusion</w:t>
+      </w:r>
+    </w:p>
+    <w:p>
+      <w:pPr>
+        <w:rPr>
+          <w:rFonts w:ascii="Verdana" w:hAnsi="Verdana"/>
+          <w:b/>
+          <w:sz w:val="20"/>
+          <w:szCs w:val="20"/>
+        </w:rPr>
+      </w:pPr>
+    </w:p>
+    <w:p>
+      <w:pPr>
+        <w:rPr>
+          <w:rFonts w:ascii="Verdana" w:hAnsi="Verdana"/>
+          <w:sz w:val="20"/>
+          <w:szCs w:val="20"/>
+          <w:u w:val="single"/>
+        </w:rPr>
+      </w:pPr>
+    </w:p>
+    <w:p>
+      <w:pPr>
+        <w:rPr>
+          <w:rFonts w:ascii="Verdana" w:hAnsi="Verdana"/>
+          <w:sz w:val="20"/>
+          <w:szCs w:val="20"/>
+          <w:u w:val="single"/>
+        </w:rPr>
+      </w:pPr>
+    </w:p>
     <w:sectPr>
       <w:pgSz w:w="11906" w:h="16838"/>
       <w:pgMar w:top="1417" w:right="849" w:bottom="1417" w:left="1417" w:header="720" w:footer="720" w:gutter="0"/>

</xml_diff>